<commit_message>
aggiunte tabelle contratti e aggiunti contratti filippo
</commit_message>
<xml_diff>
--- a/Progetto_Preappello (2).docx
+++ b/Progetto_Preappello (2).docx
@@ -42,7 +42,7 @@
               <w:txbxContent>
                 <w:p>
                   <w:pPr>
-                    <w:pStyle w:val="Titolo"/>
+                    <w:pStyle w:val="Title"/>
                     <w:jc w:val="center"/>
                     <w:rPr>
                       <w:color w:val="FFFFFF" w:themeColor="background1"/>
@@ -57,7 +57,7 @@
                 </w:p>
                 <w:p>
                   <w:pPr>
-                    <w:pStyle w:val="Titolo"/>
+                    <w:pStyle w:val="Title"/>
                     <w:jc w:val="center"/>
                     <w:rPr>
                       <w:color w:val="FFFFFF" w:themeColor="background1"/>
@@ -88,7 +88,7 @@
               <w:txbxContent>
                 <w:p>
                   <w:pPr>
-                    <w:pStyle w:val="Titolo"/>
+                    <w:pStyle w:val="Title"/>
                     <w:jc w:val="center"/>
                     <w:rPr>
                       <w:rFonts w:ascii="Avenir Next LT Pro" w:hAnsi="Avenir Next LT Pro"/>
@@ -135,7 +135,7 @@
                 </w:p>
                 <w:p>
                   <w:pPr>
-                    <w:pStyle w:val="Titolo"/>
+                    <w:pStyle w:val="Title"/>
                     <w:jc w:val="center"/>
                     <w:rPr>
                       <w:rFonts w:ascii="Avenir Next LT Pro" w:hAnsi="Avenir Next LT Pro"/>
@@ -182,7 +182,7 @@
                 </w:p>
                 <w:p>
                   <w:pPr>
-                    <w:pStyle w:val="Titolo"/>
+                    <w:pStyle w:val="Title"/>
                     <w:jc w:val="center"/>
                     <w:rPr>
                       <w:rFonts w:ascii="Avenir Next LT Pro" w:hAnsi="Avenir Next LT Pro"/>
@@ -229,7 +229,7 @@
                 </w:p>
                 <w:p>
                   <w:pPr>
-                    <w:pStyle w:val="Titolo"/>
+                    <w:pStyle w:val="Title"/>
                     <w:jc w:val="center"/>
                     <w:rPr>
                       <w:rFonts w:ascii="Avenir Next LT Pro" w:hAnsi="Avenir Next LT Pro"/>
@@ -250,31 +250,7 @@
                       <w:sz w:val="44"/>
                       <w:szCs w:val="36"/>
                     </w:rPr>
-                    <w:t xml:space="preserve">Denis </w:t>
-                  </w:r>
-                  <w:proofErr w:type="spellStart"/>
-                  <w:r>
-                    <w:rPr>
-                      <w:rFonts w:ascii="Avenir Next LT Pro" w:hAnsi="Avenir Next LT Pro"/>
-                      <w:i/>
-                      <w:iCs/>
-                      <w:color w:val="FFFFFF" w:themeColor="background1"/>
-                      <w:sz w:val="44"/>
-                      <w:szCs w:val="36"/>
-                    </w:rPr>
-                    <w:t>Degeratu</w:t>
-                  </w:r>
-                  <w:proofErr w:type="spellEnd"/>
-                  <w:r>
-                    <w:rPr>
-                      <w:rFonts w:ascii="Avenir Next LT Pro" w:hAnsi="Avenir Next LT Pro"/>
-                      <w:i/>
-                      <w:iCs/>
-                      <w:color w:val="FFFFFF" w:themeColor="background1"/>
-                      <w:sz w:val="44"/>
-                      <w:szCs w:val="36"/>
-                    </w:rPr>
-                    <w:t xml:space="preserve"> </w:t>
+                    <w:t xml:space="preserve">Denis Degeratu </w:t>
                   </w:r>
                   <w:r>
                     <w:rPr>
@@ -323,7 +299,7 @@
               <w:txbxContent>
                 <w:p>
                   <w:pPr>
-                    <w:pStyle w:val="Titolo"/>
+                    <w:pStyle w:val="Title"/>
                     <w:jc w:val="center"/>
                     <w:rPr>
                       <w:color w:val="FFFFFF" w:themeColor="background1"/>
@@ -496,7 +472,7 @@
       <w:sdtContent>
         <w:p>
           <w:pPr>
-            <w:pStyle w:val="Titolosommario"/>
+            <w:pStyle w:val="TOCHeading"/>
           </w:pPr>
           <w:r>
             <w:t>Sommario</w:t>
@@ -504,7 +480,7 @@
         </w:p>
         <w:p>
           <w:pPr>
-            <w:pStyle w:val="Sommario1"/>
+            <w:pStyle w:val="TOC1"/>
             <w:tabs>
               <w:tab w:val="right" w:leader="dot" w:pos="9628"/>
             </w:tabs>
@@ -530,7 +506,7 @@
           <w:hyperlink w:anchor="_Toc166573439" w:history="1">
             <w:r>
               <w:rPr>
-                <w:rStyle w:val="Collegamentoipertestuale"/>
+                <w:rStyle w:val="Hyperlink"/>
                 <w:noProof/>
               </w:rPr>
               <w:t>Modello di Dominio</w:t>
@@ -587,7 +563,7 @@
         </w:p>
         <w:p>
           <w:pPr>
-            <w:pStyle w:val="Sommario1"/>
+            <w:pStyle w:val="TOC1"/>
             <w:tabs>
               <w:tab w:val="right" w:leader="dot" w:pos="9628"/>
             </w:tabs>
@@ -604,7 +580,7 @@
           <w:hyperlink w:anchor="_Toc166573440" w:history="1">
             <w:r>
               <w:rPr>
-                <w:rStyle w:val="Collegamentoipertestuale"/>
+                <w:rStyle w:val="Hyperlink"/>
                 <w:noProof/>
               </w:rPr>
               <w:t>Casi d’uso</w:t>
@@ -661,7 +637,7 @@
         </w:p>
         <w:p>
           <w:pPr>
-            <w:pStyle w:val="Sommario2"/>
+            <w:pStyle w:val="TOC2"/>
             <w:tabs>
               <w:tab w:val="right" w:leader="dot" w:pos="9628"/>
             </w:tabs>
@@ -678,7 +654,7 @@
           <w:hyperlink w:anchor="_Toc166573441" w:history="1">
             <w:r>
               <w:rPr>
-                <w:rStyle w:val="Collegamentoipertestuale"/>
+                <w:rStyle w:val="Hyperlink"/>
                 <w:noProof/>
               </w:rPr>
               <w:t>Diagramma dei casi d’uso</w:t>
@@ -735,7 +711,7 @@
         </w:p>
         <w:p>
           <w:pPr>
-            <w:pStyle w:val="Sommario2"/>
+            <w:pStyle w:val="TOC2"/>
             <w:tabs>
               <w:tab w:val="right" w:leader="dot" w:pos="9628"/>
             </w:tabs>
@@ -752,7 +728,7 @@
           <w:hyperlink w:anchor="_Toc166573442" w:history="1">
             <w:r>
               <w:rPr>
-                <w:rStyle w:val="Collegamentoipertestuale"/>
+                <w:rStyle w:val="Hyperlink"/>
                 <w:noProof/>
               </w:rPr>
               <w:t>Casi d’uso dettagliati</w:t>
@@ -809,7 +785,7 @@
         </w:p>
         <w:p>
           <w:pPr>
-            <w:pStyle w:val="Sommario3"/>
+            <w:pStyle w:val="TOC3"/>
             <w:tabs>
               <w:tab w:val="right" w:leader="dot" w:pos="9628"/>
             </w:tabs>
@@ -826,7 +802,7 @@
           <w:hyperlink w:anchor="_Toc166573443" w:history="1">
             <w:r>
               <w:rPr>
-                <w:rStyle w:val="Collegamentoipertestuale"/>
+                <w:rStyle w:val="Hyperlink"/>
                 <w:noProof/>
               </w:rPr>
               <w:t>Prenotazione cliente</w:t>
@@ -883,7 +859,7 @@
         </w:p>
         <w:p>
           <w:pPr>
-            <w:pStyle w:val="Sommario3"/>
+            <w:pStyle w:val="TOC3"/>
             <w:tabs>
               <w:tab w:val="right" w:leader="dot" w:pos="9628"/>
             </w:tabs>
@@ -900,7 +876,7 @@
           <w:hyperlink w:anchor="_Toc166573444" w:history="1">
             <w:r>
               <w:rPr>
-                <w:rStyle w:val="Collegamentoipertestuale"/>
+                <w:rStyle w:val="Hyperlink"/>
                 <w:noProof/>
               </w:rPr>
               <w:t>Inserisci pacchetto vacanza</w:t>
@@ -957,7 +933,7 @@
         </w:p>
         <w:p>
           <w:pPr>
-            <w:pStyle w:val="Sommario3"/>
+            <w:pStyle w:val="TOC3"/>
             <w:tabs>
               <w:tab w:val="right" w:leader="dot" w:pos="9628"/>
             </w:tabs>
@@ -974,7 +950,7 @@
           <w:hyperlink w:anchor="_Toc166573445" w:history="1">
             <w:r>
               <w:rPr>
-                <w:rStyle w:val="Collegamentoipertestuale"/>
+                <w:rStyle w:val="Hyperlink"/>
                 <w:noProof/>
               </w:rPr>
               <w:t>Modifica pacchetto vacanza</w:t>
@@ -1031,7 +1007,7 @@
         </w:p>
         <w:p>
           <w:pPr>
-            <w:pStyle w:val="Sommario3"/>
+            <w:pStyle w:val="TOC3"/>
             <w:tabs>
               <w:tab w:val="right" w:leader="dot" w:pos="9628"/>
             </w:tabs>
@@ -1048,7 +1024,7 @@
           <w:hyperlink w:anchor="_Toc166573446" w:history="1">
             <w:r>
               <w:rPr>
-                <w:rStyle w:val="Collegamentoipertestuale"/>
+                <w:rStyle w:val="Hyperlink"/>
                 <w:noProof/>
               </w:rPr>
               <w:t>Cancellazione pacchetto vacanza</w:t>
@@ -1105,7 +1081,7 @@
         </w:p>
         <w:p>
           <w:pPr>
-            <w:pStyle w:val="Sommario3"/>
+            <w:pStyle w:val="TOC3"/>
             <w:tabs>
               <w:tab w:val="right" w:leader="dot" w:pos="9628"/>
             </w:tabs>
@@ -1122,7 +1098,7 @@
           <w:hyperlink w:anchor="_Toc166573447" w:history="1">
             <w:r>
               <w:rPr>
-                <w:rStyle w:val="Collegamentoipertestuale"/>
+                <w:rStyle w:val="Hyperlink"/>
                 <w:noProof/>
               </w:rPr>
               <w:t>Registrazione utente</w:t>
@@ -1179,7 +1155,7 @@
         </w:p>
         <w:p>
           <w:pPr>
-            <w:pStyle w:val="Sommario3"/>
+            <w:pStyle w:val="TOC3"/>
             <w:tabs>
               <w:tab w:val="right" w:leader="dot" w:pos="9628"/>
             </w:tabs>
@@ -1196,7 +1172,7 @@
           <w:hyperlink w:anchor="_Toc166573448" w:history="1">
             <w:r>
               <w:rPr>
-                <w:rStyle w:val="Collegamentoipertestuale"/>
+                <w:rStyle w:val="Hyperlink"/>
                 <w:noProof/>
               </w:rPr>
               <w:t>Gestione richieste</w:t>
@@ -1253,7 +1229,7 @@
         </w:p>
         <w:p>
           <w:pPr>
-            <w:pStyle w:val="Sommario1"/>
+            <w:pStyle w:val="TOC1"/>
             <w:tabs>
               <w:tab w:val="right" w:leader="dot" w:pos="9628"/>
             </w:tabs>
@@ -1270,7 +1246,7 @@
           <w:hyperlink w:anchor="_Toc166573449" w:history="1">
             <w:r>
               <w:rPr>
-                <w:rStyle w:val="Collegamentoipertestuale"/>
+                <w:rStyle w:val="Hyperlink"/>
                 <w:noProof/>
               </w:rPr>
               <w:t>Diagramma di Sequenza di Sistema</w:t>
@@ -1327,7 +1303,7 @@
         </w:p>
         <w:p>
           <w:pPr>
-            <w:pStyle w:val="Sommario3"/>
+            <w:pStyle w:val="TOC3"/>
             <w:tabs>
               <w:tab w:val="right" w:leader="dot" w:pos="9628"/>
             </w:tabs>
@@ -1344,7 +1320,7 @@
           <w:hyperlink w:anchor="_Toc166573450" w:history="1">
             <w:r>
               <w:rPr>
-                <w:rStyle w:val="Collegamentoipertestuale"/>
+                <w:rStyle w:val="Hyperlink"/>
                 <w:noProof/>
               </w:rPr>
               <w:t>Diagramma di Sequenza di Sistema 1</w:t>
@@ -1401,7 +1377,7 @@
         </w:p>
         <w:p>
           <w:pPr>
-            <w:pStyle w:val="Sommario3"/>
+            <w:pStyle w:val="TOC3"/>
             <w:tabs>
               <w:tab w:val="right" w:leader="dot" w:pos="9628"/>
             </w:tabs>
@@ -1418,7 +1394,7 @@
           <w:hyperlink w:anchor="_Toc166573451" w:history="1">
             <w:r>
               <w:rPr>
-                <w:rStyle w:val="Collegamentoipertestuale"/>
+                <w:rStyle w:val="Hyperlink"/>
                 <w:noProof/>
               </w:rPr>
               <w:t>Diagramma di Sequenza di Sistema 2</w:t>
@@ -1475,7 +1451,7 @@
         </w:p>
         <w:p>
           <w:pPr>
-            <w:pStyle w:val="Sommario1"/>
+            <w:pStyle w:val="TOC1"/>
             <w:tabs>
               <w:tab w:val="right" w:leader="dot" w:pos="9628"/>
             </w:tabs>
@@ -1492,7 +1468,7 @@
           <w:hyperlink w:anchor="_Toc166573452" w:history="1">
             <w:r>
               <w:rPr>
-                <w:rStyle w:val="Collegamentoipertestuale"/>
+                <w:rStyle w:val="Hyperlink"/>
                 <w:noProof/>
               </w:rPr>
               <w:t>Contratti</w:t>
@@ -1549,7 +1525,7 @@
         </w:p>
         <w:p>
           <w:pPr>
-            <w:pStyle w:val="Sommario3"/>
+            <w:pStyle w:val="TOC3"/>
             <w:tabs>
               <w:tab w:val="right" w:leader="dot" w:pos="9628"/>
             </w:tabs>
@@ -1566,7 +1542,7 @@
           <w:hyperlink w:anchor="_Toc166573453" w:history="1">
             <w:r>
               <w:rPr>
-                <w:rStyle w:val="Collegamentoipertestuale"/>
+                <w:rStyle w:val="Hyperlink"/>
                 <w:noProof/>
               </w:rPr>
               <w:t>Contratto 1</w:t>
@@ -1623,7 +1599,7 @@
         </w:p>
         <w:p>
           <w:pPr>
-            <w:pStyle w:val="Sommario3"/>
+            <w:pStyle w:val="TOC3"/>
             <w:tabs>
               <w:tab w:val="right" w:leader="dot" w:pos="9628"/>
             </w:tabs>
@@ -1640,7 +1616,7 @@
           <w:hyperlink w:anchor="_Toc166573454" w:history="1">
             <w:r>
               <w:rPr>
-                <w:rStyle w:val="Collegamentoipertestuale"/>
+                <w:rStyle w:val="Hyperlink"/>
                 <w:noProof/>
               </w:rPr>
               <w:t>Contratto 2</w:t>
@@ -1697,7 +1673,7 @@
         </w:p>
         <w:p>
           <w:pPr>
-            <w:pStyle w:val="Sommario1"/>
+            <w:pStyle w:val="TOC1"/>
             <w:tabs>
               <w:tab w:val="right" w:leader="dot" w:pos="9628"/>
             </w:tabs>
@@ -1714,7 +1690,7 @@
           <w:hyperlink w:anchor="_Toc166573455" w:history="1">
             <w:r>
               <w:rPr>
-                <w:rStyle w:val="Collegamentoipertestuale"/>
+                <w:rStyle w:val="Hyperlink"/>
                 <w:noProof/>
               </w:rPr>
               <w:t>Architettura Logica</w:t>
@@ -1771,7 +1747,7 @@
         </w:p>
         <w:p>
           <w:pPr>
-            <w:pStyle w:val="Sommario1"/>
+            <w:pStyle w:val="TOC1"/>
             <w:tabs>
               <w:tab w:val="right" w:leader="dot" w:pos="9628"/>
             </w:tabs>
@@ -1788,7 +1764,7 @@
           <w:hyperlink w:anchor="_Toc166573456" w:history="1">
             <w:r>
               <w:rPr>
-                <w:rStyle w:val="Collegamentoipertestuale"/>
+                <w:rStyle w:val="Hyperlink"/>
                 <w:noProof/>
               </w:rPr>
               <w:t>Diagramma delle Classi Software</w:t>
@@ -1845,7 +1821,7 @@
         </w:p>
         <w:p>
           <w:pPr>
-            <w:pStyle w:val="Sommario2"/>
+            <w:pStyle w:val="TOC2"/>
             <w:tabs>
               <w:tab w:val="right" w:leader="dot" w:pos="9628"/>
             </w:tabs>
@@ -1862,7 +1838,7 @@
           <w:hyperlink w:anchor="_Toc166573457" w:history="1">
             <w:r>
               <w:rPr>
-                <w:rStyle w:val="Collegamentoipertestuale"/>
+                <w:rStyle w:val="Hyperlink"/>
                 <w:noProof/>
               </w:rPr>
               <w:t>Package 1</w:t>
@@ -1919,7 +1895,7 @@
         </w:p>
         <w:p>
           <w:pPr>
-            <w:pStyle w:val="Sommario3"/>
+            <w:pStyle w:val="TOC3"/>
             <w:tabs>
               <w:tab w:val="right" w:leader="dot" w:pos="9628"/>
             </w:tabs>
@@ -1936,7 +1912,7 @@
           <w:hyperlink w:anchor="_Toc166573458" w:history="1">
             <w:r>
               <w:rPr>
-                <w:rStyle w:val="Collegamentoipertestuale"/>
+                <w:rStyle w:val="Hyperlink"/>
                 <w:noProof/>
               </w:rPr>
               <w:t>Sottopackage 1.1</w:t>
@@ -1993,7 +1969,7 @@
         </w:p>
         <w:p>
           <w:pPr>
-            <w:pStyle w:val="Sommario3"/>
+            <w:pStyle w:val="TOC3"/>
             <w:tabs>
               <w:tab w:val="right" w:leader="dot" w:pos="9628"/>
             </w:tabs>
@@ -2010,7 +1986,7 @@
           <w:hyperlink w:anchor="_Toc166573459" w:history="1">
             <w:r>
               <w:rPr>
-                <w:rStyle w:val="Collegamentoipertestuale"/>
+                <w:rStyle w:val="Hyperlink"/>
                 <w:noProof/>
               </w:rPr>
               <w:t>Sottopackage 1.2</w:t>
@@ -2067,7 +2043,7 @@
         </w:p>
         <w:p>
           <w:pPr>
-            <w:pStyle w:val="Sommario2"/>
+            <w:pStyle w:val="TOC2"/>
             <w:tabs>
               <w:tab w:val="right" w:leader="dot" w:pos="9628"/>
             </w:tabs>
@@ -2084,7 +2060,7 @@
           <w:hyperlink w:anchor="_Toc166573460" w:history="1">
             <w:r>
               <w:rPr>
-                <w:rStyle w:val="Collegamentoipertestuale"/>
+                <w:rStyle w:val="Hyperlink"/>
                 <w:noProof/>
               </w:rPr>
               <w:t>Package 2</w:t>
@@ -2141,7 +2117,7 @@
         </w:p>
         <w:p>
           <w:pPr>
-            <w:pStyle w:val="Sommario1"/>
+            <w:pStyle w:val="TOC1"/>
             <w:tabs>
               <w:tab w:val="right" w:leader="dot" w:pos="9628"/>
             </w:tabs>
@@ -2158,7 +2134,7 @@
           <w:hyperlink w:anchor="_Toc166573461" w:history="1">
             <w:r>
               <w:rPr>
-                <w:rStyle w:val="Collegamentoipertestuale"/>
+                <w:rStyle w:val="Hyperlink"/>
                 <w:noProof/>
               </w:rPr>
               <w:t>Diagrammi di Sequenza</w:t>
@@ -2215,7 +2191,7 @@
         </w:p>
         <w:p>
           <w:pPr>
-            <w:pStyle w:val="Sommario3"/>
+            <w:pStyle w:val="TOC3"/>
             <w:tabs>
               <w:tab w:val="right" w:leader="dot" w:pos="9628"/>
             </w:tabs>
@@ -2232,7 +2208,7 @@
           <w:hyperlink w:anchor="_Toc166573462" w:history="1">
             <w:r>
               <w:rPr>
-                <w:rStyle w:val="Collegamentoipertestuale"/>
+                <w:rStyle w:val="Hyperlink"/>
                 <w:noProof/>
               </w:rPr>
               <w:t>Diagramma di Sequenza 1</w:t>
@@ -2289,7 +2265,7 @@
         </w:p>
         <w:p>
           <w:pPr>
-            <w:pStyle w:val="Sommario3"/>
+            <w:pStyle w:val="TOC3"/>
             <w:tabs>
               <w:tab w:val="right" w:leader="dot" w:pos="9628"/>
             </w:tabs>
@@ -2306,7 +2282,7 @@
           <w:hyperlink w:anchor="_Toc166573463" w:history="1">
             <w:r>
               <w:rPr>
-                <w:rStyle w:val="Collegamentoipertestuale"/>
+                <w:rStyle w:val="Hyperlink"/>
                 <w:noProof/>
               </w:rPr>
               <w:t>Diagramma di Sequenza 2</w:t>
@@ -2363,7 +2339,7 @@
         </w:p>
         <w:p>
           <w:pPr>
-            <w:pStyle w:val="Sommario1"/>
+            <w:pStyle w:val="TOC1"/>
             <w:tabs>
               <w:tab w:val="right" w:leader="dot" w:pos="9628"/>
             </w:tabs>
@@ -2380,7 +2356,7 @@
           <w:hyperlink w:anchor="_Toc166573464" w:history="1">
             <w:r>
               <w:rPr>
-                <w:rStyle w:val="Collegamentoipertestuale"/>
+                <w:rStyle w:val="Hyperlink"/>
                 <w:noProof/>
               </w:rPr>
               <w:t>Pattern</w:t>
@@ -2437,7 +2413,7 @@
         </w:p>
         <w:p>
           <w:pPr>
-            <w:pStyle w:val="Sommario2"/>
+            <w:pStyle w:val="TOC2"/>
             <w:tabs>
               <w:tab w:val="right" w:leader="dot" w:pos="9628"/>
             </w:tabs>
@@ -2454,7 +2430,7 @@
           <w:hyperlink w:anchor="_Toc166573465" w:history="1">
             <w:r>
               <w:rPr>
-                <w:rStyle w:val="Collegamentoipertestuale"/>
+                <w:rStyle w:val="Hyperlink"/>
                 <w:noProof/>
               </w:rPr>
               <w:t>Grasp</w:t>
@@ -2511,7 +2487,7 @@
         </w:p>
         <w:p>
           <w:pPr>
-            <w:pStyle w:val="Sommario3"/>
+            <w:pStyle w:val="TOC3"/>
             <w:tabs>
               <w:tab w:val="right" w:leader="dot" w:pos="9628"/>
             </w:tabs>
@@ -2528,7 +2504,7 @@
           <w:hyperlink w:anchor="_Toc166573466" w:history="1">
             <w:r>
               <w:rPr>
-                <w:rStyle w:val="Collegamentoipertestuale"/>
+                <w:rStyle w:val="Hyperlink"/>
                 <w:noProof/>
               </w:rPr>
               <w:t>Pattern 1</w:t>
@@ -2585,7 +2561,7 @@
         </w:p>
         <w:p>
           <w:pPr>
-            <w:pStyle w:val="Sommario3"/>
+            <w:pStyle w:val="TOC3"/>
             <w:tabs>
               <w:tab w:val="right" w:leader="dot" w:pos="9628"/>
             </w:tabs>
@@ -2602,7 +2578,7 @@
           <w:hyperlink w:anchor="_Toc166573467" w:history="1">
             <w:r>
               <w:rPr>
-                <w:rStyle w:val="Collegamentoipertestuale"/>
+                <w:rStyle w:val="Hyperlink"/>
                 <w:noProof/>
               </w:rPr>
               <w:t>Pattern 2</w:t>
@@ -2659,7 +2635,7 @@
         </w:p>
         <w:p>
           <w:pPr>
-            <w:pStyle w:val="Sommario2"/>
+            <w:pStyle w:val="TOC2"/>
             <w:tabs>
               <w:tab w:val="right" w:leader="dot" w:pos="9628"/>
             </w:tabs>
@@ -2676,7 +2652,7 @@
           <w:hyperlink w:anchor="_Toc166573468" w:history="1">
             <w:r>
               <w:rPr>
-                <w:rStyle w:val="Collegamentoipertestuale"/>
+                <w:rStyle w:val="Hyperlink"/>
                 <w:noProof/>
               </w:rPr>
               <w:t>GoF</w:t>
@@ -2733,7 +2709,7 @@
         </w:p>
         <w:p>
           <w:pPr>
-            <w:pStyle w:val="Sommario3"/>
+            <w:pStyle w:val="TOC3"/>
             <w:tabs>
               <w:tab w:val="right" w:leader="dot" w:pos="9628"/>
             </w:tabs>
@@ -2750,7 +2726,7 @@
           <w:hyperlink w:anchor="_Toc166573469" w:history="1">
             <w:r>
               <w:rPr>
-                <w:rStyle w:val="Collegamentoipertestuale"/>
+                <w:rStyle w:val="Hyperlink"/>
                 <w:noProof/>
               </w:rPr>
               <w:t>Pattern 1</w:t>
@@ -2807,7 +2783,7 @@
         </w:p>
         <w:p>
           <w:pPr>
-            <w:pStyle w:val="Sommario3"/>
+            <w:pStyle w:val="TOC3"/>
             <w:tabs>
               <w:tab w:val="right" w:leader="dot" w:pos="9628"/>
             </w:tabs>
@@ -2824,7 +2800,7 @@
           <w:hyperlink w:anchor="_Toc166573470" w:history="1">
             <w:r>
               <w:rPr>
-                <w:rStyle w:val="Collegamentoipertestuale"/>
+                <w:rStyle w:val="Hyperlink"/>
                 <w:noProof/>
               </w:rPr>
               <w:t>Pattern 2</w:t>
@@ -2881,7 +2857,7 @@
         </w:p>
         <w:p>
           <w:pPr>
-            <w:pStyle w:val="Sommario1"/>
+            <w:pStyle w:val="TOC1"/>
             <w:tabs>
               <w:tab w:val="right" w:leader="dot" w:pos="9628"/>
             </w:tabs>
@@ -2898,7 +2874,7 @@
           <w:hyperlink w:anchor="_Toc166573471" w:history="1">
             <w:r>
               <w:rPr>
-                <w:rStyle w:val="Collegamentoipertestuale"/>
+                <w:rStyle w:val="Hyperlink"/>
                 <w:noProof/>
               </w:rPr>
               <w:t>ReadMe</w:t>
@@ -2978,7 +2954,7 @@
     </w:p>
     <w:p>
       <w:pPr>
-        <w:pStyle w:val="Titolo1"/>
+        <w:pStyle w:val="Heading1"/>
       </w:pPr>
       <w:bookmarkStart w:id="0" w:name="_Toc166573439"/>
       <w:r>
@@ -3046,7 +3022,7 @@
     </w:p>
     <w:p>
       <w:pPr>
-        <w:pStyle w:val="Titolo1"/>
+        <w:pStyle w:val="Heading1"/>
       </w:pPr>
       <w:bookmarkStart w:id="1" w:name="_Toc166573440"/>
       <w:r>
@@ -3057,7 +3033,7 @@
     </w:p>
     <w:p>
       <w:pPr>
-        <w:pStyle w:val="Titolo2"/>
+        <w:pStyle w:val="Heading2"/>
       </w:pPr>
       <w:bookmarkStart w:id="2" w:name="_Toc166573441"/>
       <w:r>
@@ -3137,7 +3113,7 @@
     </w:p>
     <w:p>
       <w:pPr>
-        <w:pStyle w:val="Titolo2"/>
+        <w:pStyle w:val="Heading2"/>
         <w:jc w:val="left"/>
       </w:pPr>
       <w:bookmarkStart w:id="3" w:name="_Toc166573442"/>
@@ -3148,7 +3124,7 @@
     </w:p>
     <w:p>
       <w:pPr>
-        <w:pStyle w:val="Titolo3"/>
+        <w:pStyle w:val="Heading3"/>
       </w:pPr>
       <w:bookmarkStart w:id="4" w:name="_Toc166573443"/>
       <w:r>
@@ -3158,7 +3134,7 @@
     </w:p>
     <w:tbl>
       <w:tblPr>
-        <w:tblStyle w:val="Tabellagriglia5scura-colore3"/>
+        <w:tblStyle w:val="GridTable5Dark-Accent3"/>
         <w:tblW w:w="0" w:type="auto"/>
         <w:tblInd w:w="-176" w:type="dxa"/>
         <w:tblLook w:val="06A0" w:firstRow="1" w:lastRow="0" w:firstColumn="1" w:lastColumn="0" w:noHBand="1" w:noVBand="1"/>
@@ -3367,7 +3343,7 @@
           </w:tcPr>
           <w:p>
             <w:pPr>
-              <w:pStyle w:val="Paragrafoelenco"/>
+              <w:pStyle w:val="ListParagraph"/>
               <w:numPr>
                 <w:ilvl w:val="0"/>
                 <w:numId w:val="16"/>
@@ -3387,7 +3363,7 @@
           </w:p>
           <w:p>
             <w:pPr>
-              <w:pStyle w:val="Paragrafoelenco"/>
+              <w:pStyle w:val="ListParagraph"/>
               <w:numPr>
                 <w:ilvl w:val="0"/>
                 <w:numId w:val="16"/>
@@ -3407,7 +3383,7 @@
           </w:p>
           <w:p>
             <w:pPr>
-              <w:pStyle w:val="Paragrafoelenco"/>
+              <w:pStyle w:val="ListParagraph"/>
               <w:numPr>
                 <w:ilvl w:val="0"/>
                 <w:numId w:val="16"/>
@@ -3550,7 +3526,7 @@
           </w:tcPr>
           <w:p>
             <w:pPr>
-              <w:pStyle w:val="Paragrafoelenco"/>
+              <w:pStyle w:val="ListParagraph"/>
               <w:numPr>
                 <w:ilvl w:val="0"/>
                 <w:numId w:val="30"/>
@@ -3570,7 +3546,7 @@
           </w:p>
           <w:p>
             <w:pPr>
-              <w:pStyle w:val="Paragrafoelenco"/>
+              <w:pStyle w:val="ListParagraph"/>
               <w:numPr>
                 <w:ilvl w:val="0"/>
                 <w:numId w:val="30"/>
@@ -3584,7 +3560,7 @@
           </w:p>
           <w:p>
             <w:pPr>
-              <w:pStyle w:val="Paragrafoelenco"/>
+              <w:pStyle w:val="ListParagraph"/>
               <w:numPr>
                 <w:ilvl w:val="0"/>
                 <w:numId w:val="30"/>
@@ -3598,7 +3574,7 @@
           </w:p>
           <w:p>
             <w:pPr>
-              <w:pStyle w:val="Paragrafoelenco"/>
+              <w:pStyle w:val="ListParagraph"/>
               <w:numPr>
                 <w:ilvl w:val="0"/>
                 <w:numId w:val="30"/>
@@ -3618,7 +3594,7 @@
           </w:p>
           <w:p>
             <w:pPr>
-              <w:pStyle w:val="Paragrafoelenco"/>
+              <w:pStyle w:val="ListParagraph"/>
               <w:numPr>
                 <w:ilvl w:val="0"/>
                 <w:numId w:val="30"/>
@@ -3632,7 +3608,7 @@
           </w:p>
           <w:p>
             <w:pPr>
-              <w:pStyle w:val="Paragrafoelenco"/>
+              <w:pStyle w:val="ListParagraph"/>
               <w:numPr>
                 <w:ilvl w:val="0"/>
                 <w:numId w:val="30"/>
@@ -3652,7 +3628,7 @@
           </w:p>
           <w:p>
             <w:pPr>
-              <w:pStyle w:val="Paragrafoelenco"/>
+              <w:pStyle w:val="ListParagraph"/>
               <w:numPr>
                 <w:ilvl w:val="0"/>
                 <w:numId w:val="30"/>
@@ -3666,7 +3642,7 @@
           </w:p>
           <w:p>
             <w:pPr>
-              <w:pStyle w:val="Paragrafoelenco"/>
+              <w:pStyle w:val="ListParagraph"/>
               <w:numPr>
                 <w:ilvl w:val="0"/>
                 <w:numId w:val="30"/>
@@ -3706,7 +3682,7 @@
           </w:tcPr>
           <w:p>
             <w:pPr>
-              <w:pStyle w:val="Paragrafoelenco"/>
+              <w:pStyle w:val="ListParagraph"/>
               <w:numPr>
                 <w:ilvl w:val="0"/>
                 <w:numId w:val="31"/>
@@ -3723,7 +3699,7 @@
           </w:p>
           <w:p>
             <w:pPr>
-              <w:pStyle w:val="Paragrafoelenco"/>
+              <w:pStyle w:val="ListParagraph"/>
               <w:numPr>
                 <w:ilvl w:val="0"/>
                 <w:numId w:val="31"/>
@@ -3740,7 +3716,7 @@
           </w:p>
           <w:p>
             <w:pPr>
-              <w:pStyle w:val="Paragrafoelenco"/>
+              <w:pStyle w:val="ListParagraph"/>
               <w:numPr>
                 <w:ilvl w:val="0"/>
                 <w:numId w:val="31"/>
@@ -3757,7 +3733,7 @@
           </w:p>
           <w:p>
             <w:pPr>
-              <w:pStyle w:val="Paragrafoelenco"/>
+              <w:pStyle w:val="ListParagraph"/>
               <w:numPr>
                 <w:ilvl w:val="0"/>
                 <w:numId w:val="31"/>
@@ -3979,7 +3955,7 @@
     </w:p>
     <w:p>
       <w:pPr>
-        <w:pStyle w:val="Titolo3"/>
+        <w:pStyle w:val="Heading3"/>
       </w:pPr>
       <w:bookmarkStart w:id="5" w:name="_Toc166573444"/>
       <w:r>
@@ -3995,7 +3971,7 @@
     </w:p>
     <w:tbl>
       <w:tblPr>
-        <w:tblStyle w:val="Tabellagriglia5scura-colore3"/>
+        <w:tblStyle w:val="GridTable5Dark-Accent3"/>
         <w:tblpPr w:leftFromText="141" w:rightFromText="141" w:vertAnchor="page" w:horzAnchor="margin" w:tblpY="2446"/>
         <w:tblW w:w="0" w:type="auto"/>
         <w:tblLook w:val="06A0" w:firstRow="1" w:lastRow="0" w:firstColumn="1" w:lastColumn="0" w:noHBand="1" w:noVBand="1"/>
@@ -4343,7 +4319,7 @@
           </w:p>
           <w:p>
             <w:pPr>
-              <w:pStyle w:val="Paragrafoelenco"/>
+              <w:pStyle w:val="ListParagraph"/>
               <w:numPr>
                 <w:ilvl w:val="0"/>
                 <w:numId w:val="2"/>
@@ -4359,7 +4335,7 @@
           </w:p>
           <w:p>
             <w:pPr>
-              <w:pStyle w:val="Paragrafoelenco"/>
+              <w:pStyle w:val="ListParagraph"/>
               <w:numPr>
                 <w:ilvl w:val="0"/>
                 <w:numId w:val="2"/>
@@ -4378,7 +4354,7 @@
           </w:p>
           <w:p>
             <w:pPr>
-              <w:pStyle w:val="Paragrafoelenco"/>
+              <w:pStyle w:val="ListParagraph"/>
               <w:numPr>
                 <w:ilvl w:val="0"/>
                 <w:numId w:val="2"/>
@@ -4397,7 +4373,7 @@
           </w:p>
           <w:p>
             <w:pPr>
-              <w:pStyle w:val="Paragrafoelenco"/>
+              <w:pStyle w:val="ListParagraph"/>
               <w:numPr>
                 <w:ilvl w:val="0"/>
                 <w:numId w:val="2"/>
@@ -4422,7 +4398,7 @@
           </w:p>
           <w:p>
             <w:pPr>
-              <w:pStyle w:val="Paragrafoelenco"/>
+              <w:pStyle w:val="ListParagraph"/>
               <w:numPr>
                 <w:ilvl w:val="0"/>
                 <w:numId w:val="2"/>
@@ -4628,7 +4604,7 @@
     </w:tbl>
     <w:p>
       <w:pPr>
-        <w:pStyle w:val="Titolo3"/>
+        <w:pStyle w:val="Heading3"/>
       </w:pPr>
       <w:r>
         <w:br w:type="page"/>
@@ -4651,7 +4627,7 @@
     </w:p>
     <w:p>
       <w:pPr>
-        <w:pStyle w:val="Titolo3"/>
+        <w:pStyle w:val="Heading3"/>
       </w:pPr>
       <w:bookmarkStart w:id="6" w:name="_Toc166573445"/>
       <w:r>
@@ -4670,7 +4646,7 @@
     </w:p>
     <w:tbl>
       <w:tblPr>
-        <w:tblStyle w:val="Tabellagriglia5scura-colore3"/>
+        <w:tblStyle w:val="GridTable5Dark-Accent3"/>
         <w:tblW w:w="0" w:type="auto"/>
         <w:tblLook w:val="06A0" w:firstRow="1" w:lastRow="0" w:firstColumn="1" w:lastColumn="0" w:noHBand="1" w:noVBand="1"/>
       </w:tblPr>
@@ -5008,7 +4984,7 @@
           </w:p>
           <w:p>
             <w:pPr>
-              <w:pStyle w:val="Paragrafoelenco"/>
+              <w:pStyle w:val="ListParagraph"/>
               <w:numPr>
                 <w:ilvl w:val="0"/>
                 <w:numId w:val="22"/>
@@ -5022,7 +4998,7 @@
           </w:p>
           <w:p>
             <w:pPr>
-              <w:pStyle w:val="Paragrafoelenco"/>
+              <w:pStyle w:val="ListParagraph"/>
               <w:numPr>
                 <w:ilvl w:val="0"/>
                 <w:numId w:val="22"/>
@@ -5036,7 +5012,7 @@
           </w:p>
           <w:p>
             <w:pPr>
-              <w:pStyle w:val="Paragrafoelenco"/>
+              <w:pStyle w:val="ListParagraph"/>
               <w:numPr>
                 <w:ilvl w:val="0"/>
                 <w:numId w:val="22"/>
@@ -5056,7 +5032,7 @@
           </w:p>
           <w:p>
             <w:pPr>
-              <w:pStyle w:val="Paragrafoelenco"/>
+              <w:pStyle w:val="ListParagraph"/>
               <w:numPr>
                 <w:ilvl w:val="0"/>
                 <w:numId w:val="22"/>
@@ -5075,7 +5051,7 @@
           </w:p>
           <w:p>
             <w:pPr>
-              <w:pStyle w:val="Paragrafoelenco"/>
+              <w:pStyle w:val="ListParagraph"/>
               <w:numPr>
                 <w:ilvl w:val="0"/>
                 <w:numId w:val="22"/>
@@ -5288,7 +5264,7 @@
     </w:p>
     <w:p>
       <w:pPr>
-        <w:pStyle w:val="Titolo3"/>
+        <w:pStyle w:val="Heading3"/>
       </w:pPr>
       <w:bookmarkStart w:id="7" w:name="_Toc166573446"/>
       <w:r>
@@ -5301,7 +5277,7 @@
     </w:p>
     <w:tbl>
       <w:tblPr>
-        <w:tblStyle w:val="Tabellagriglia5scura-colore3"/>
+        <w:tblStyle w:val="GridTable5Dark-Accent3"/>
         <w:tblW w:w="0" w:type="auto"/>
         <w:tblLook w:val="06A0" w:firstRow="1" w:lastRow="0" w:firstColumn="1" w:lastColumn="0" w:noHBand="1" w:noVBand="1"/>
       </w:tblPr>
@@ -5646,17 +5622,7 @@
               <w:cnfStyle w:val="000000000000" w:firstRow="0" w:lastRow="0" w:firstColumn="0" w:lastColumn="0" w:oddVBand="0" w:evenVBand="0" w:oddHBand="0" w:evenHBand="0" w:firstRowFirstColumn="0" w:firstRowLastColumn="0" w:lastRowFirstColumn="0" w:lastRowLastColumn="0"/>
             </w:pPr>
             <w:r>
-              <w:t xml:space="preserve">Punto di estensione: </w:t>
-            </w:r>
-            <w:proofErr w:type="spellStart"/>
-            <w:proofErr w:type="gramStart"/>
-            <w:r>
-              <w:t>CancellazioneFallita</w:t>
-            </w:r>
-            <w:proofErr w:type="spellEnd"/>
-            <w:proofErr w:type="gramEnd"/>
-            <w:r>
-              <w:t>, passo 5</w:t>
+              <w:t>Punto di estensione: CancellazioneFallita, passo 5</w:t>
             </w:r>
           </w:p>
           <w:p>
@@ -5666,7 +5632,7 @@
           </w:p>
           <w:p>
             <w:pPr>
-              <w:pStyle w:val="Paragrafoelenco"/>
+              <w:pStyle w:val="ListParagraph"/>
               <w:numPr>
                 <w:ilvl w:val="0"/>
                 <w:numId w:val="23"/>
@@ -5680,7 +5646,7 @@
           </w:p>
           <w:p>
             <w:pPr>
-              <w:pStyle w:val="Paragrafoelenco"/>
+              <w:pStyle w:val="ListParagraph"/>
               <w:numPr>
                 <w:ilvl w:val="0"/>
                 <w:numId w:val="23"/>
@@ -5694,7 +5660,7 @@
           </w:p>
           <w:p>
             <w:pPr>
-              <w:pStyle w:val="Paragrafoelenco"/>
+              <w:pStyle w:val="ListParagraph"/>
               <w:numPr>
                 <w:ilvl w:val="0"/>
                 <w:numId w:val="23"/>
@@ -5714,7 +5680,7 @@
           </w:p>
           <w:p>
             <w:pPr>
-              <w:pStyle w:val="Paragrafoelenco"/>
+              <w:pStyle w:val="ListParagraph"/>
               <w:numPr>
                 <w:ilvl w:val="0"/>
                 <w:numId w:val="23"/>
@@ -5728,7 +5694,7 @@
           </w:p>
           <w:p>
             <w:pPr>
-              <w:pStyle w:val="Paragrafoelenco"/>
+              <w:pStyle w:val="ListParagraph"/>
               <w:numPr>
                 <w:ilvl w:val="0"/>
                 <w:numId w:val="23"/>
@@ -5742,7 +5708,7 @@
           </w:p>
           <w:p>
             <w:pPr>
-              <w:pStyle w:val="Paragrafoelenco"/>
+              <w:pStyle w:val="ListParagraph"/>
               <w:numPr>
                 <w:ilvl w:val="0"/>
                 <w:numId w:val="23"/>
@@ -5977,7 +5943,7 @@
     </w:p>
     <w:p>
       <w:pPr>
-        <w:pStyle w:val="Titolo3"/>
+        <w:pStyle w:val="Heading3"/>
       </w:pPr>
       <w:bookmarkStart w:id="8" w:name="_Toc166573447"/>
       <w:r>
@@ -5987,7 +5953,7 @@
     </w:p>
     <w:tbl>
       <w:tblPr>
-        <w:tblStyle w:val="Tabellagriglia5scura-colore3"/>
+        <w:tblStyle w:val="GridTable5Dark-Accent3"/>
         <w:tblW w:w="0" w:type="auto"/>
         <w:tblLook w:val="06A0" w:firstRow="1" w:lastRow="0" w:firstColumn="1" w:lastColumn="0" w:noHBand="1" w:noVBand="1"/>
       </w:tblPr>
@@ -6298,7 +6264,7 @@
           </w:tcPr>
           <w:p>
             <w:pPr>
-              <w:pStyle w:val="Paragrafoelenco"/>
+              <w:pStyle w:val="ListParagraph"/>
               <w:numPr>
                 <w:ilvl w:val="0"/>
                 <w:numId w:val="8"/>
@@ -6316,7 +6282,7 @@
           </w:p>
           <w:p>
             <w:pPr>
-              <w:pStyle w:val="Paragrafoelenco"/>
+              <w:pStyle w:val="ListParagraph"/>
               <w:numPr>
                 <w:ilvl w:val="0"/>
                 <w:numId w:val="8"/>
@@ -6331,7 +6297,7 @@
           </w:p>
           <w:p>
             <w:pPr>
-              <w:pStyle w:val="Paragrafoelenco"/>
+              <w:pStyle w:val="ListParagraph"/>
               <w:numPr>
                 <w:ilvl w:val="0"/>
                 <w:numId w:val="8"/>
@@ -6346,7 +6312,7 @@
           </w:p>
           <w:p>
             <w:pPr>
-              <w:pStyle w:val="Paragrafoelenco"/>
+              <w:pStyle w:val="ListParagraph"/>
               <w:numPr>
                 <w:ilvl w:val="1"/>
                 <w:numId w:val="8"/>
@@ -6364,7 +6330,7 @@
           </w:p>
           <w:p>
             <w:pPr>
-              <w:pStyle w:val="Paragrafoelenco"/>
+              <w:pStyle w:val="ListParagraph"/>
               <w:numPr>
                 <w:ilvl w:val="1"/>
                 <w:numId w:val="8"/>
@@ -6382,7 +6348,7 @@
           </w:p>
           <w:p>
             <w:pPr>
-              <w:pStyle w:val="Paragrafoelenco"/>
+              <w:pStyle w:val="ListParagraph"/>
               <w:numPr>
                 <w:ilvl w:val="1"/>
                 <w:numId w:val="8"/>
@@ -6403,7 +6369,7 @@
           </w:p>
           <w:p>
             <w:pPr>
-              <w:pStyle w:val="Paragrafoelenco"/>
+              <w:pStyle w:val="ListParagraph"/>
               <w:numPr>
                 <w:ilvl w:val="1"/>
                 <w:numId w:val="8"/>
@@ -6421,7 +6387,7 @@
           </w:p>
           <w:p>
             <w:pPr>
-              <w:pStyle w:val="Paragrafoelenco"/>
+              <w:pStyle w:val="ListParagraph"/>
               <w:numPr>
                 <w:ilvl w:val="1"/>
                 <w:numId w:val="8"/>
@@ -6439,7 +6405,7 @@
           </w:p>
           <w:p>
             <w:pPr>
-              <w:pStyle w:val="Paragrafoelenco"/>
+              <w:pStyle w:val="ListParagraph"/>
               <w:numPr>
                 <w:ilvl w:val="0"/>
                 <w:numId w:val="8"/>
@@ -6454,7 +6420,7 @@
           </w:p>
           <w:p>
             <w:pPr>
-              <w:pStyle w:val="Paragrafoelenco"/>
+              <w:pStyle w:val="ListParagraph"/>
               <w:numPr>
                 <w:ilvl w:val="0"/>
                 <w:numId w:val="8"/>
@@ -6469,7 +6435,7 @@
           </w:p>
           <w:p>
             <w:pPr>
-              <w:pStyle w:val="Paragrafoelenco"/>
+              <w:pStyle w:val="ListParagraph"/>
               <w:numPr>
                 <w:ilvl w:val="1"/>
                 <w:numId w:val="8"/>
@@ -6490,7 +6456,7 @@
           </w:p>
           <w:p>
             <w:pPr>
-              <w:pStyle w:val="Paragrafoelenco"/>
+              <w:pStyle w:val="ListParagraph"/>
               <w:numPr>
                 <w:ilvl w:val="1"/>
                 <w:numId w:val="8"/>
@@ -6505,7 +6471,7 @@
           </w:p>
           <w:p>
             <w:pPr>
-              <w:pStyle w:val="Paragrafoelenco"/>
+              <w:pStyle w:val="ListParagraph"/>
               <w:numPr>
                 <w:ilvl w:val="0"/>
                 <w:numId w:val="8"/>
@@ -6520,7 +6486,7 @@
           </w:p>
           <w:p>
             <w:pPr>
-              <w:pStyle w:val="Paragrafoelenco"/>
+              <w:pStyle w:val="ListParagraph"/>
               <w:numPr>
                 <w:ilvl w:val="0"/>
                 <w:numId w:val="8"/>
@@ -6792,7 +6758,6 @@
         <w:lastRenderedPageBreak/>
         <w:t xml:space="preserve">Denis </w:t>
       </w:r>
-      <w:proofErr w:type="spellStart"/>
       <w:r>
         <w:t>D</w:t>
       </w:r>
@@ -6803,16 +6768,12 @@
         <w:t>g</w:t>
       </w:r>
       <w:r>
-        <w:t>eratu</w:t>
-      </w:r>
-      <w:proofErr w:type="spellEnd"/>
-      <w:r>
-        <w:t xml:space="preserve"> - 895835</w:t>
+        <w:t>eratu - 895835</w:t>
       </w:r>
     </w:p>
     <w:p>
       <w:pPr>
-        <w:pStyle w:val="Titolo3"/>
+        <w:pStyle w:val="Heading3"/>
       </w:pPr>
       <w:bookmarkStart w:id="9" w:name="_Toc166573448"/>
       <w:r>
@@ -6822,7 +6783,7 @@
     </w:p>
     <w:tbl>
       <w:tblPr>
-        <w:tblStyle w:val="Tabellagriglia5scura-colore3"/>
+        <w:tblStyle w:val="GridTable5Dark-Accent3"/>
         <w:tblW w:w="0" w:type="auto"/>
         <w:tblLook w:val="06A0" w:firstRow="1" w:lastRow="0" w:firstColumn="1" w:lastColumn="0" w:noHBand="1" w:noVBand="1"/>
       </w:tblPr>
@@ -7169,7 +7130,7 @@
           </w:tcPr>
           <w:p>
             <w:pPr>
-              <w:pStyle w:val="Paragrafoelenco"/>
+              <w:pStyle w:val="ListParagraph"/>
               <w:numPr>
                 <w:ilvl w:val="0"/>
                 <w:numId w:val="21"/>
@@ -7191,7 +7152,7 @@
           </w:p>
           <w:p>
             <w:pPr>
-              <w:pStyle w:val="Paragrafoelenco"/>
+              <w:pStyle w:val="ListParagraph"/>
               <w:numPr>
                 <w:ilvl w:val="0"/>
                 <w:numId w:val="21"/>
@@ -7213,7 +7174,7 @@
           </w:p>
           <w:p>
             <w:pPr>
-              <w:pStyle w:val="Paragrafoelenco"/>
+              <w:pStyle w:val="ListParagraph"/>
               <w:numPr>
                 <w:ilvl w:val="0"/>
                 <w:numId w:val="21"/>
@@ -7235,7 +7196,7 @@
           </w:p>
           <w:p>
             <w:pPr>
-              <w:pStyle w:val="Paragrafoelenco"/>
+              <w:pStyle w:val="ListParagraph"/>
               <w:numPr>
                 <w:ilvl w:val="0"/>
                 <w:numId w:val="21"/>
@@ -7257,7 +7218,7 @@
           </w:p>
           <w:p>
             <w:pPr>
-              <w:pStyle w:val="Paragrafoelenco"/>
+              <w:pStyle w:val="ListParagraph"/>
               <w:numPr>
                 <w:ilvl w:val="0"/>
                 <w:numId w:val="21"/>
@@ -7279,7 +7240,7 @@
           </w:p>
           <w:p>
             <w:pPr>
-              <w:pStyle w:val="Paragrafoelenco"/>
+              <w:pStyle w:val="ListParagraph"/>
               <w:numPr>
                 <w:ilvl w:val="0"/>
                 <w:numId w:val="21"/>
@@ -7535,7 +7496,7 @@
     </w:p>
     <w:p>
       <w:pPr>
-        <w:pStyle w:val="Titolo1"/>
+        <w:pStyle w:val="Heading1"/>
       </w:pPr>
       <w:bookmarkStart w:id="10" w:name="_Toc166573449"/>
       <w:r>
@@ -7545,7 +7506,7 @@
     </w:p>
     <w:p>
       <w:pPr>
-        <w:pStyle w:val="Titolo3"/>
+        <w:pStyle w:val="Heading3"/>
       </w:pPr>
       <w:bookmarkStart w:id="11" w:name="_Toc166573450"/>
       <w:r>
@@ -7559,11 +7520,9 @@
       </w:r>
     </w:p>
     <w:p>
-      <w:proofErr w:type="spellStart"/>
       <w:r>
         <w:t>etc</w:t>
       </w:r>
-      <w:proofErr w:type="spellEnd"/>
     </w:p>
     <w:p>
       <w:pPr>
@@ -7588,7 +7547,7 @@
     </w:p>
     <w:p>
       <w:pPr>
-        <w:pStyle w:val="Titolo3"/>
+        <w:pStyle w:val="Heading3"/>
       </w:pPr>
       <w:bookmarkStart w:id="12" w:name="_Toc166573451"/>
       <w:r>
@@ -7602,11 +7561,9 @@
       </w:r>
     </w:p>
     <w:p>
-      <w:proofErr w:type="spellStart"/>
       <w:r>
         <w:t>etc</w:t>
       </w:r>
-      <w:proofErr w:type="spellEnd"/>
     </w:p>
     <w:p>
       <w:pPr>
@@ -7628,7 +7585,7 @@
     </w:p>
     <w:p>
       <w:pPr>
-        <w:pStyle w:val="Titolo1"/>
+        <w:pStyle w:val="Heading1"/>
       </w:pPr>
       <w:r>
         <w:t>Contratti</w:t>
@@ -7636,24 +7593,19 @@
     </w:p>
     <w:p>
       <w:pPr>
-        <w:pStyle w:val="Titolo3"/>
+        <w:pStyle w:val="Heading3"/>
         <w:rPr>
           <w:i w:val="0"/>
           <w:iCs/>
         </w:rPr>
       </w:pPr>
       <w:r>
-        <w:t xml:space="preserve">Contratto </w:t>
+        <w:t>Contratto verificaDati</w:t>
       </w:r>
-      <w:proofErr w:type="spellStart"/>
-      <w:r>
-        <w:t>verificaDati</w:t>
-      </w:r>
-      <w:proofErr w:type="spellEnd"/>
     </w:p>
     <w:tbl>
       <w:tblPr>
-        <w:tblStyle w:val="Tabellagriglia5scura-colore2"/>
+        <w:tblStyle w:val="GridTable5Dark-Accent2"/>
         <w:tblW w:w="0" w:type="auto"/>
         <w:tblLook w:val="04A0" w:firstRow="1" w:lastRow="0" w:firstColumn="1" w:lastColumn="0" w:noHBand="0" w:noVBand="1"/>
       </w:tblPr>
@@ -7704,13 +7656,8 @@
             <w:pPr>
               <w:cnfStyle w:val="000000100000" w:firstRow="0" w:lastRow="0" w:firstColumn="0" w:lastColumn="0" w:oddVBand="0" w:evenVBand="0" w:oddHBand="1" w:evenHBand="0" w:firstRowFirstColumn="0" w:firstRowLastColumn="0" w:lastRowFirstColumn="0" w:lastRowLastColumn="0"/>
             </w:pPr>
-            <w:proofErr w:type="spellStart"/>
-            <w:r>
-              <w:t>verificaDati</w:t>
-            </w:r>
-            <w:proofErr w:type="spellEnd"/>
-            <w:r>
-              <w:t>()</w:t>
+            <w:r>
+              <w:t>verificaDati()</w:t>
             </w:r>
           </w:p>
         </w:tc>
@@ -7788,7 +7735,7 @@
           </w:tcPr>
           <w:p>
             <w:pPr>
-              <w:pStyle w:val="Paragrafoelenco"/>
+              <w:pStyle w:val="ListParagraph"/>
               <w:numPr>
                 <w:ilvl w:val="0"/>
                 <w:numId w:val="36"/>
@@ -7796,21 +7743,12 @@
               <w:cnfStyle w:val="000000000000" w:firstRow="0" w:lastRow="0" w:firstColumn="0" w:lastColumn="0" w:oddVBand="0" w:evenVBand="0" w:oddHBand="0" w:evenHBand="0" w:firstRowFirstColumn="0" w:firstRowLastColumn="0" w:lastRowFirstColumn="0" w:lastRowLastColumn="0"/>
             </w:pPr>
             <w:r>
-              <w:t xml:space="preserve">Viene verificata la correttezza dell’indirizzo </w:t>
-            </w:r>
-            <w:r>
-              <w:t>e-mail</w:t>
-            </w:r>
-            <w:r>
-              <w:t xml:space="preserve"> inserito</w:t>
-            </w:r>
-            <w:r>
-              <w:t>.</w:t>
-            </w:r>
-          </w:p>
-          <w:p>
-            <w:pPr>
-              <w:pStyle w:val="Paragrafoelenco"/>
+              <w:t>Viene verificata la correttezza dell’indirizzo e-mail inserito.</w:t>
+            </w:r>
+          </w:p>
+          <w:p>
+            <w:pPr>
+              <w:pStyle w:val="ListParagraph"/>
               <w:numPr>
                 <w:ilvl w:val="0"/>
                 <w:numId w:val="36"/>
@@ -7827,20 +7765,15 @@
     <w:p/>
     <w:p>
       <w:pPr>
-        <w:pStyle w:val="Titolo3"/>
+        <w:pStyle w:val="Heading3"/>
       </w:pPr>
       <w:r>
-        <w:t xml:space="preserve">Contratto </w:t>
+        <w:t>Contratto InserisciUtente</w:t>
       </w:r>
-      <w:proofErr w:type="spellStart"/>
-      <w:r>
-        <w:t>InserisciUtente</w:t>
-      </w:r>
-      <w:proofErr w:type="spellEnd"/>
     </w:p>
     <w:tbl>
       <w:tblPr>
-        <w:tblStyle w:val="Tabellagriglia5scura-colore2"/>
+        <w:tblStyle w:val="GridTable5Dark-Accent2"/>
         <w:tblW w:w="0" w:type="auto"/>
         <w:tblLook w:val="04A0" w:firstRow="1" w:lastRow="0" w:firstColumn="1" w:lastColumn="0" w:noHBand="0" w:noVBand="1"/>
       </w:tblPr>
@@ -7896,30 +7829,8 @@
               <w:contextualSpacing/>
               <w:cnfStyle w:val="000000100000" w:firstRow="0" w:lastRow="0" w:firstColumn="0" w:lastColumn="0" w:oddVBand="0" w:evenVBand="0" w:oddHBand="1" w:evenHBand="0" w:firstRowFirstColumn="0" w:firstRowLastColumn="0" w:lastRowFirstColumn="0" w:lastRowLastColumn="0"/>
             </w:pPr>
-            <w:proofErr w:type="spellStart"/>
-            <w:r>
-              <w:t>I</w:t>
-            </w:r>
-            <w:r>
-              <w:t>nserisciUtente</w:t>
-            </w:r>
-            <w:proofErr w:type="spellEnd"/>
-            <w:r>
-              <w:t xml:space="preserve">(nome, cognome, </w:t>
-            </w:r>
-            <w:r>
-              <w:t>e-mail</w:t>
-            </w:r>
-            <w:r>
-              <w:t xml:space="preserve">, password </w:t>
-            </w:r>
-            <w:proofErr w:type="spellStart"/>
-            <w:r>
-              <w:t>metodoDiPagamento</w:t>
-            </w:r>
-            <w:proofErr w:type="spellEnd"/>
-            <w:r>
-              <w:t>)</w:t>
+            <w:r>
+              <w:t>InserisciUtente(nome, cognome, e-mail, password metodoDiPagamento)</w:t>
             </w:r>
           </w:p>
         </w:tc>
@@ -8008,7 +7919,7 @@
           </w:tcPr>
           <w:p>
             <w:pPr>
-              <w:pStyle w:val="Paragrafoelenco"/>
+              <w:pStyle w:val="ListParagraph"/>
               <w:numPr>
                 <w:ilvl w:val="0"/>
                 <w:numId w:val="37"/>
@@ -8049,17 +7960,20 @@
     </w:p>
     <w:p>
       <w:pPr>
-        <w:pStyle w:val="Titolo3"/>
+        <w:pStyle w:val="Heading3"/>
       </w:pPr>
       <w:bookmarkStart w:id="13" w:name="_Toc166573454"/>
       <w:r>
-        <w:t>Contratto 2</w:t>
+        <w:t xml:space="preserve">Contratto </w:t>
       </w:r>
       <w:bookmarkEnd w:id="13"/>
+      <w:r>
+        <w:t>effetuaLogin</w:t>
+      </w:r>
     </w:p>
     <w:tbl>
       <w:tblPr>
-        <w:tblStyle w:val="Tabellagriglia5scura-colore2"/>
+        <w:tblStyle w:val="GridTable5Dark-Accent2"/>
         <w:tblW w:w="0" w:type="auto"/>
         <w:tblLook w:val="04A0" w:firstRow="1" w:lastRow="0" w:firstColumn="1" w:lastColumn="0" w:noHBand="0" w:noVBand="1"/>
       </w:tblPr>
@@ -8109,7 +8023,16 @@
           <w:p>
             <w:pPr>
               <w:cnfStyle w:val="000000100000" w:firstRow="0" w:lastRow="0" w:firstColumn="0" w:lastColumn="0" w:oddVBand="0" w:evenVBand="0" w:oddHBand="1" w:evenHBand="0" w:firstRowFirstColumn="0" w:firstRowLastColumn="0" w:lastRowFirstColumn="0" w:lastRowLastColumn="0"/>
-            </w:pPr>
+              <w:rPr>
+                <w:lang w:val="en-GB"/>
+              </w:rPr>
+            </w:pPr>
+            <w:r>
+              <w:rPr>
+                <w:lang w:val="en-GB"/>
+              </w:rPr>
+              <w:t>effettuaLogIn(email, password)</w:t>
+            </w:r>
           </w:p>
         </w:tc>
       </w:tr>
@@ -8133,6 +8056,9 @@
             <w:pPr>
               <w:cnfStyle w:val="000000000000" w:firstRow="0" w:lastRow="0" w:firstColumn="0" w:lastColumn="0" w:oddVBand="0" w:evenVBand="0" w:oddHBand="0" w:evenHBand="0" w:firstRowFirstColumn="0" w:firstRowLastColumn="0" w:lastRowFirstColumn="0" w:lastRowLastColumn="0"/>
             </w:pPr>
+            <w:r>
+              <w:t>InserisciPrenotazione</w:t>
+            </w:r>
           </w:p>
         </w:tc>
       </w:tr>
@@ -8158,7 +8084,13 @@
           <w:p>
             <w:pPr>
               <w:cnfStyle w:val="000000100000" w:firstRow="0" w:lastRow="0" w:firstColumn="0" w:lastColumn="0" w:oddVBand="0" w:evenVBand="0" w:oddHBand="1" w:evenHBand="0" w:firstRowFirstColumn="0" w:firstRowLastColumn="0" w:lastRowFirstColumn="0" w:lastRowLastColumn="0"/>
-            </w:pPr>
+              <w:rPr>
+                <w:b/>
+              </w:rPr>
+            </w:pPr>
+            <w:r>
+              <w:t>l’utente registrato sta accedendo all’area riservata</w:t>
+            </w:r>
           </w:p>
         </w:tc>
       </w:tr>
@@ -8180,16 +8112,47 @@
           </w:tcPr>
           <w:p>
             <w:pPr>
+              <w:pStyle w:val="ListParagraph"/>
+              <w:numPr>
+                <w:ilvl w:val="0"/>
+                <w:numId w:val="38"/>
+              </w:numPr>
+              <w:tabs>
+                <w:tab w:val="left" w:pos="2628"/>
+              </w:tabs>
+              <w:spacing w:line="256" w:lineRule="auto"/>
+              <w:jc w:val="left"/>
               <w:cnfStyle w:val="000000000000" w:firstRow="0" w:lastRow="0" w:firstColumn="0" w:lastColumn="0" w:oddVBand="0" w:evenVBand="0" w:oddHBand="0" w:evenHBand="0" w:firstRowFirstColumn="0" w:firstRowLastColumn="0" w:lastRowFirstColumn="0" w:lastRowLastColumn="0"/>
-            </w:pPr>
+              <w:rPr>
+                <w:b/>
+              </w:rPr>
+            </w:pPr>
+            <w:r>
+              <w:t>L’utente ha effettuato l’accesso all’area riservata</w:t>
+            </w:r>
           </w:p>
         </w:tc>
       </w:tr>
     </w:tbl>
-    <w:p/>
+    <w:p>
+      <w:pPr>
+        <w:pStyle w:val="Heading3"/>
+      </w:pPr>
+    </w:p>
+    <w:p>
+      <w:pPr>
+        <w:pStyle w:val="Heading3"/>
+      </w:pPr>
+      <w:r>
+        <w:t>Contratto effetua</w:t>
+      </w:r>
+      <w:r>
+        <w:t>RichiestaPrenotazione</w:t>
+      </w:r>
+    </w:p>
     <w:tbl>
       <w:tblPr>
-        <w:tblStyle w:val="Tabellagriglia5scura-colore2"/>
+        <w:tblStyle w:val="GridTable5Dark-Accent2"/>
         <w:tblW w:w="0" w:type="auto"/>
         <w:tblLook w:val="04A0" w:firstRow="1" w:lastRow="0" w:firstColumn="1" w:lastColumn="0" w:noHBand="0" w:noVBand="1"/>
       </w:tblPr>
@@ -8238,8 +8201,14 @@
           </w:tcPr>
           <w:p>
             <w:pPr>
+              <w:tabs>
+                <w:tab w:val="left" w:pos="1714"/>
+              </w:tabs>
               <w:cnfStyle w:val="000000100000" w:firstRow="0" w:lastRow="0" w:firstColumn="0" w:lastColumn="0" w:oddVBand="0" w:evenVBand="0" w:oddHBand="1" w:evenHBand="0" w:firstRowFirstColumn="0" w:firstRowLastColumn="0" w:lastRowFirstColumn="0" w:lastRowLastColumn="0"/>
             </w:pPr>
+            <w:r>
+              <w:t>effettuaRichiestaPrenotazione(descrizioneRichiesta, pagamentoCaparra)</w:t>
+            </w:r>
           </w:p>
         </w:tc>
       </w:tr>
@@ -8263,6 +8232,9 @@
             <w:pPr>
               <w:cnfStyle w:val="000000000000" w:firstRow="0" w:lastRow="0" w:firstColumn="0" w:lastColumn="0" w:oddVBand="0" w:evenVBand="0" w:oddHBand="0" w:evenHBand="0" w:firstRowFirstColumn="0" w:firstRowLastColumn="0" w:lastRowFirstColumn="0" w:lastRowLastColumn="0"/>
             </w:pPr>
+            <w:r>
+              <w:t>InserisciPrenotazione</w:t>
+            </w:r>
           </w:p>
         </w:tc>
       </w:tr>
@@ -8289,6 +8261,9 @@
             <w:pPr>
               <w:cnfStyle w:val="000000100000" w:firstRow="0" w:lastRow="0" w:firstColumn="0" w:lastColumn="0" w:oddVBand="0" w:evenVBand="0" w:oddHBand="1" w:evenHBand="0" w:firstRowFirstColumn="0" w:firstRowLastColumn="0" w:lastRowFirstColumn="0" w:lastRowLastColumn="0"/>
             </w:pPr>
+            <w:r>
+              <w:t>è in corso una prenotazione</w:t>
+            </w:r>
           </w:p>
         </w:tc>
       </w:tr>
@@ -8310,6 +8285,43 @@
           </w:tcPr>
           <w:p>
             <w:pPr>
+              <w:pStyle w:val="ListParagraph"/>
+              <w:numPr>
+                <w:ilvl w:val="0"/>
+                <w:numId w:val="38"/>
+              </w:numPr>
+              <w:tabs>
+                <w:tab w:val="left" w:pos="2628"/>
+              </w:tabs>
+              <w:spacing w:line="256" w:lineRule="auto"/>
+              <w:jc w:val="left"/>
+              <w:cnfStyle w:val="000000000000" w:firstRow="0" w:lastRow="0" w:firstColumn="0" w:lastColumn="0" w:oddVBand="0" w:evenVBand="0" w:oddHBand="0" w:evenHBand="0" w:firstRowFirstColumn="0" w:firstRowLastColumn="0" w:lastRowFirstColumn="0" w:lastRowLastColumn="0"/>
+              <w:rPr>
+                <w:b/>
+              </w:rPr>
+            </w:pPr>
+            <w:r>
+              <w:t>L’utente ha effettuato la richiesta di una prenotazione</w:t>
+            </w:r>
+          </w:p>
+          <w:p>
+            <w:pPr>
+              <w:pStyle w:val="ListParagraph"/>
+              <w:numPr>
+                <w:ilvl w:val="0"/>
+                <w:numId w:val="38"/>
+              </w:numPr>
+              <w:cnfStyle w:val="000000000000" w:firstRow="0" w:lastRow="0" w:firstColumn="0" w:lastColumn="0" w:oddVBand="0" w:evenVBand="0" w:oddHBand="0" w:evenHBand="0" w:firstRowFirstColumn="0" w:firstRowLastColumn="0" w:lastRowFirstColumn="0" w:lastRowLastColumn="0"/>
+            </w:pPr>
+            <w:r>
+              <w:t>L’utente ha versato correttamente la caparra</w:t>
+            </w:r>
+          </w:p>
+          <w:p>
+            <w:pPr>
+              <w:tabs>
+                <w:tab w:val="left" w:pos="1011"/>
+              </w:tabs>
               <w:cnfStyle w:val="000000000000" w:firstRow="0" w:lastRow="0" w:firstColumn="0" w:lastColumn="0" w:oddVBand="0" w:evenVBand="0" w:oddHBand="0" w:evenHBand="0" w:firstRowFirstColumn="0" w:firstRowLastColumn="0" w:lastRowFirstColumn="0" w:lastRowLastColumn="0"/>
             </w:pPr>
           </w:p>
@@ -8328,18 +8340,15 @@
     </w:p>
     <w:p>
       <w:pPr>
-        <w:pStyle w:val="Titolo3"/>
+        <w:pStyle w:val="Heading3"/>
       </w:pPr>
       <w:r>
-        <w:t xml:space="preserve">Contratto </w:t>
-      </w:r>
-      <w:r>
-        <w:t>3</w:t>
+        <w:t>Contratto 3</w:t>
       </w:r>
     </w:p>
     <w:tbl>
       <w:tblPr>
-        <w:tblStyle w:val="Tabellagriglia5scura-colore2"/>
+        <w:tblStyle w:val="GridTable5Dark-Accent2"/>
         <w:tblW w:w="0" w:type="auto"/>
         <w:tblLook w:val="04A0" w:firstRow="1" w:lastRow="0" w:firstColumn="1" w:lastColumn="0" w:noHBand="0" w:noVBand="1"/>
       </w:tblPr>
@@ -8473,7 +8482,7 @@
     </w:p>
     <w:tbl>
       <w:tblPr>
-        <w:tblStyle w:val="Tabellagriglia5scura-colore2"/>
+        <w:tblStyle w:val="GridTable5Dark-Accent2"/>
         <w:tblW w:w="0" w:type="auto"/>
         <w:tblLook w:val="04A0" w:firstRow="1" w:lastRow="0" w:firstColumn="1" w:lastColumn="0" w:noHBand="0" w:noVBand="1"/>
       </w:tblPr>
@@ -8611,18 +8620,15 @@
     </w:p>
     <w:p>
       <w:pPr>
-        <w:pStyle w:val="Titolo3"/>
+        <w:pStyle w:val="Heading3"/>
       </w:pPr>
       <w:r>
-        <w:t xml:space="preserve">Contratto </w:t>
-      </w:r>
-      <w:r>
-        <w:t>4</w:t>
+        <w:t>Contratto 4</w:t>
       </w:r>
     </w:p>
     <w:tbl>
       <w:tblPr>
-        <w:tblStyle w:val="Tabellagriglia5scura-colore2"/>
+        <w:tblStyle w:val="GridTable5Dark-Accent2"/>
         <w:tblW w:w="0" w:type="auto"/>
         <w:tblLook w:val="04A0" w:firstRow="1" w:lastRow="0" w:firstColumn="1" w:lastColumn="0" w:noHBand="0" w:noVBand="1"/>
       </w:tblPr>
@@ -8756,7 +8762,7 @@
     </w:p>
     <w:tbl>
       <w:tblPr>
-        <w:tblStyle w:val="Tabellagriglia5scura-colore2"/>
+        <w:tblStyle w:val="GridTable5Dark-Accent2"/>
         <w:tblW w:w="0" w:type="auto"/>
         <w:tblLook w:val="04A0" w:firstRow="1" w:lastRow="0" w:firstColumn="1" w:lastColumn="0" w:noHBand="0" w:noVBand="1"/>
       </w:tblPr>
@@ -8902,7 +8908,7 @@
     </w:p>
     <w:p>
       <w:pPr>
-        <w:pStyle w:val="Titolo1"/>
+        <w:pStyle w:val="Heading1"/>
       </w:pPr>
       <w:bookmarkStart w:id="14" w:name="_Toc166573455"/>
       <w:r>
@@ -8929,7 +8935,7 @@
     </w:p>
     <w:p>
       <w:pPr>
-        <w:pStyle w:val="Titolo1"/>
+        <w:pStyle w:val="Heading1"/>
       </w:pPr>
       <w:bookmarkStart w:id="15" w:name="_Toc166573456"/>
       <w:r>
@@ -8939,7 +8945,7 @@
     </w:p>
     <w:p>
       <w:pPr>
-        <w:pStyle w:val="Titolo2"/>
+        <w:pStyle w:val="Heading2"/>
       </w:pPr>
       <w:bookmarkStart w:id="16" w:name="_Toc166573457"/>
       <w:r>
@@ -8949,16 +8955,11 @@
     </w:p>
     <w:p>
       <w:pPr>
-        <w:pStyle w:val="Titolo3"/>
+        <w:pStyle w:val="Heading3"/>
       </w:pPr>
       <w:bookmarkStart w:id="17" w:name="_Toc166573458"/>
-      <w:proofErr w:type="spellStart"/>
       <w:r>
-        <w:t>Sottopackage</w:t>
-      </w:r>
-      <w:proofErr w:type="spellEnd"/>
-      <w:r>
-        <w:t xml:space="preserve"> 1.1</w:t>
+        <w:t>Sottopackage 1.1</w:t>
       </w:r>
       <w:bookmarkEnd w:id="17"/>
     </w:p>
@@ -8969,16 +8970,11 @@
     </w:p>
     <w:p>
       <w:pPr>
-        <w:pStyle w:val="Titolo3"/>
+        <w:pStyle w:val="Heading3"/>
       </w:pPr>
       <w:bookmarkStart w:id="18" w:name="_Toc166573459"/>
-      <w:proofErr w:type="spellStart"/>
       <w:r>
-        <w:t>Sottopackage</w:t>
-      </w:r>
-      <w:proofErr w:type="spellEnd"/>
-      <w:r>
-        <w:t xml:space="preserve"> 1.2</w:t>
+        <w:t>Sottopackage 1.2</w:t>
       </w:r>
       <w:bookmarkEnd w:id="18"/>
     </w:p>
@@ -9006,7 +9002,7 @@
     </w:p>
     <w:p>
       <w:pPr>
-        <w:pStyle w:val="Titolo2"/>
+        <w:pStyle w:val="Heading2"/>
       </w:pPr>
       <w:bookmarkStart w:id="19" w:name="_Toc166573460"/>
       <w:r>
@@ -9038,7 +9034,7 @@
     </w:p>
     <w:p>
       <w:pPr>
-        <w:pStyle w:val="Titolo1"/>
+        <w:pStyle w:val="Heading1"/>
       </w:pPr>
       <w:bookmarkStart w:id="20" w:name="_Toc166573461"/>
       <w:r>
@@ -9048,7 +9044,7 @@
     </w:p>
     <w:p>
       <w:pPr>
-        <w:pStyle w:val="Titolo3"/>
+        <w:pStyle w:val="Heading3"/>
       </w:pPr>
       <w:bookmarkStart w:id="21" w:name="_Toc166573462"/>
       <w:r>
@@ -9062,11 +9058,9 @@
       </w:r>
     </w:p>
     <w:p>
-      <w:proofErr w:type="spellStart"/>
       <w:r>
         <w:t>etc</w:t>
       </w:r>
-      <w:proofErr w:type="spellEnd"/>
     </w:p>
     <w:p>
       <w:pPr>
@@ -9091,7 +9085,7 @@
     </w:p>
     <w:p>
       <w:pPr>
-        <w:pStyle w:val="Titolo3"/>
+        <w:pStyle w:val="Heading3"/>
       </w:pPr>
       <w:bookmarkStart w:id="22" w:name="_Toc166573463"/>
       <w:r>
@@ -9105,11 +9099,9 @@
       </w:r>
     </w:p>
     <w:p>
-      <w:proofErr w:type="spellStart"/>
       <w:r>
         <w:t>etc</w:t>
       </w:r>
-      <w:proofErr w:type="spellEnd"/>
     </w:p>
     <w:p>
       <w:pPr>
@@ -9134,7 +9126,7 @@
     </w:p>
     <w:p>
       <w:pPr>
-        <w:pStyle w:val="Titolo1"/>
+        <w:pStyle w:val="Heading1"/>
       </w:pPr>
       <w:bookmarkStart w:id="23" w:name="_Toc166573464"/>
       <w:r>
@@ -9144,19 +9136,17 @@
     </w:p>
     <w:p>
       <w:pPr>
-        <w:pStyle w:val="Titolo2"/>
+        <w:pStyle w:val="Heading2"/>
       </w:pPr>
       <w:bookmarkStart w:id="24" w:name="_Toc166573465"/>
-      <w:proofErr w:type="spellStart"/>
       <w:r>
         <w:t>Grasp</w:t>
       </w:r>
       <w:bookmarkEnd w:id="24"/>
-      <w:proofErr w:type="spellEnd"/>
     </w:p>
     <w:p>
       <w:pPr>
-        <w:pStyle w:val="Titolo3"/>
+        <w:pStyle w:val="Heading3"/>
       </w:pPr>
       <w:bookmarkStart w:id="25" w:name="_Toc166573466"/>
       <w:r>
@@ -9188,7 +9178,7 @@
     </w:p>
     <w:p>
       <w:pPr>
-        <w:pStyle w:val="Titolo3"/>
+        <w:pStyle w:val="Heading3"/>
       </w:pPr>
       <w:bookmarkStart w:id="26" w:name="_Toc166573467"/>
       <w:r>
@@ -9220,19 +9210,17 @@
     </w:p>
     <w:p>
       <w:pPr>
-        <w:pStyle w:val="Titolo2"/>
+        <w:pStyle w:val="Heading2"/>
       </w:pPr>
       <w:bookmarkStart w:id="27" w:name="_Toc166573468"/>
-      <w:proofErr w:type="spellStart"/>
       <w:r>
         <w:t>GoF</w:t>
       </w:r>
       <w:bookmarkEnd w:id="27"/>
-      <w:proofErr w:type="spellEnd"/>
     </w:p>
     <w:p>
       <w:pPr>
-        <w:pStyle w:val="Titolo3"/>
+        <w:pStyle w:val="Heading3"/>
       </w:pPr>
       <w:bookmarkStart w:id="28" w:name="_Toc166573469"/>
       <w:r>
@@ -9264,7 +9252,7 @@
     </w:p>
     <w:p>
       <w:pPr>
-        <w:pStyle w:val="Titolo3"/>
+        <w:pStyle w:val="Heading3"/>
       </w:pPr>
       <w:bookmarkStart w:id="29" w:name="_Toc166573470"/>
       <w:r>
@@ -9287,16 +9275,14 @@
     </w:p>
     <w:p>
       <w:pPr>
-        <w:pStyle w:val="Titolo1"/>
+        <w:pStyle w:val="Heading1"/>
       </w:pPr>
       <w:bookmarkStart w:id="30" w:name="_Toc166573471"/>
-      <w:proofErr w:type="spellStart"/>
       <w:r>
         <w:lastRenderedPageBreak/>
         <w:t>ReadMe</w:t>
       </w:r>
       <w:bookmarkEnd w:id="30"/>
-      <w:proofErr w:type="spellEnd"/>
     </w:p>
     <w:p>
       <w:r>
@@ -9345,7 +9331,7 @@
 <w:ftr xmlns:wpc="http://schemas.microsoft.com/office/word/2010/wordprocessingCanvas" xmlns:cx="http://schemas.microsoft.com/office/drawing/2014/chartex" xmlns:cx1="http://schemas.microsoft.com/office/drawing/2015/9/8/chartex" xmlns:cx2="http://schemas.microsoft.com/office/drawing/2015/10/21/chartex" xmlns:cx3="http://schemas.microsoft.com/office/drawing/2016/5/9/chartex" xmlns:cx4="http://schemas.microsoft.com/office/drawing/2016/5/10/chartex" xmlns:cx5="http://schemas.microsoft.com/office/drawing/2016/5/11/chartex" xmlns:cx6="http://schemas.microsoft.com/office/drawing/2016/5/12/chartex" xmlns:cx7="http://schemas.microsoft.com/office/drawing/2016/5/13/chartex" xmlns:cx8="http://schemas.microsoft.com/office/drawing/2016/5/14/chartex" xmlns:mc="http://schemas.openxmlformats.org/markup-compatibility/2006" xmlns:aink="http://schemas.microsoft.com/office/drawing/2016/ink" xmlns:am3d="http://schemas.microsoft.com/office/drawing/2017/model3d" xmlns:o="urn:schemas-microsoft-com:office:office" xmlns:oel="http://schemas.microsoft.com/office/2019/extlst" xmlns:r="http://schemas.openxmlformats.org/officeDocument/2006/relationships" xmlns:m="http://schemas.openxmlformats.org/officeDocument/2006/math" xmlns:v="urn:schemas-microsoft-com:vml" xmlns:wp14="http://schemas.microsoft.com/office/word/2010/wordprocessingDrawing" xmlns:wp="http://schemas.openxmlformats.org/drawingml/2006/wordprocessingDrawing" xmlns:w10="urn:schemas-microsoft-com:office:word" xmlns:w="http://schemas.openxmlformats.org/wordprocessingml/2006/main" xmlns:w14="http://schemas.microsoft.com/office/word/2010/wordml" xmlns:w15="http://schemas.microsoft.com/office/word/2012/wordml" xmlns:w16cex="http://schemas.microsoft.com/office/word/2018/wordml/cex" xmlns:w16cid="http://schemas.microsoft.com/office/word/2016/wordml/cid" xmlns:w16="http://schemas.microsoft.com/office/word/2018/wordml" xmlns:w16du="http://schemas.microsoft.com/office/word/2023/wordml/word16du" xmlns:w16sdtdh="http://schemas.microsoft.com/office/word/2020/wordml/sdtdatahash" xmlns:w16se="http://schemas.microsoft.com/office/word/2015/wordml/symex" xmlns:wpg="http://schemas.microsoft.com/office/word/2010/wordprocessingGroup" xmlns:wpi="http://schemas.microsoft.com/office/word/2010/wordprocessingInk" xmlns:wne="http://schemas.microsoft.com/office/word/2006/wordml" xmlns:wps="http://schemas.microsoft.com/office/word/2010/wordprocessingShape" mc:Ignorable="w14 w15 w16se w16cid w16 w16cex w16sdtdh w16du wp14">
   <w:p>
     <w:pPr>
-      <w:pStyle w:val="Pidipagina"/>
+      <w:pStyle w:val="Footer"/>
     </w:pPr>
     <w:r>
       <w:rPr>
@@ -9538,25 +9524,7 @@
                     <w:i/>
                     <w:iCs/>
                   </w:rPr>
-                  <w:t xml:space="preserve">– </w:t>
-                </w:r>
-                <w:proofErr w:type="spellStart"/>
-                <w:r>
-                  <w:rPr>
-                    <w:rFonts w:ascii="Avenir Next LT Pro" w:hAnsi="Avenir Next LT Pro"/>
-                    <w:i/>
-                    <w:iCs/>
-                  </w:rPr>
-                  <w:t>CdL</w:t>
-                </w:r>
-                <w:proofErr w:type="spellEnd"/>
-                <w:r>
-                  <w:rPr>
-                    <w:rFonts w:ascii="Avenir Next LT Pro" w:hAnsi="Avenir Next LT Pro"/>
-                    <w:i/>
-                    <w:iCs/>
-                  </w:rPr>
-                  <w:t xml:space="preserve"> Informatica @</w:t>
+                  <w:t>– CdL Informatica @</w:t>
                 </w:r>
                 <w:r>
                   <w:rPr>
@@ -9578,7 +9546,7 @@
         <w:noProof/>
       </w:rPr>
       <w:pict w14:anchorId="4A4D94AE">
-        <v:shape id="Goccia 2" o:spid="_x0000_s1026" style="position:absolute;left:0;text-align:left;margin-left:-5pt;margin-top:0;width:51pt;height:51pt;flip:y;z-index:251659264;visibility:visible;mso-wrap-style:square;mso-width-percent:0;mso-height-percent:0;mso-wrap-distance-left:9pt;mso-wrap-distance-top:0;mso-wrap-distance-right:9pt;mso-wrap-distance-bottom:0;mso-position-horizontal:right;mso-position-horizontal-relative:page;mso-position-vertical:bottom;mso-position-vertical-relative:page;mso-width-percent:0;mso-height-percent:0;mso-width-relative:margin;mso-height-relative:margin;v-text-anchor:middle" coordsize="648000,648000" o:spt="100" o:gfxdata="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" adj="-11796480,,5400" path="m,324000c,145060,145060,,324000,l648000,r,324000c648000,502940,502940,648000,324000,648000,145060,648000,,502940,,324000xe" fillcolor="#1cade4 [3204]" stroked="f" strokeweight="1pt">
+        <v:shape id="Goccia 2" o:spid="_x0000_s1026" style="position:absolute;left:0;text-align:left;margin-left:-5.2pt;margin-top:0;width:51pt;height:51pt;flip:y;z-index:251659264;visibility:visible;mso-wrap-style:square;mso-width-percent:0;mso-height-percent:0;mso-wrap-distance-left:9pt;mso-wrap-distance-top:0;mso-wrap-distance-right:9pt;mso-wrap-distance-bottom:0;mso-position-horizontal:right;mso-position-horizontal-relative:page;mso-position-vertical:bottom;mso-position-vertical-relative:page;mso-width-percent:0;mso-height-percent:0;mso-width-relative:margin;mso-height-relative:margin;v-text-anchor:middle" coordsize="648000,648000" o:spt="100" o:gfxdata="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" adj="-11796480,,5400" path="m,324000c,145060,145060,,324000,l648000,r,324000c648000,502940,502940,648000,324000,648000,145060,648000,,502940,,324000xe" fillcolor="#1cade4 [3204]" stroked="f" strokeweight="1pt">
           <v:fill color2="#335b74 [3215]" angle="135" focus="100%" type="gradient"/>
           <v:stroke joinstyle="miter"/>
           <v:formulas/>
@@ -9648,20 +9616,30 @@
         </v:shape>
       </w:pict>
     </w:r>
-    <w:fldSimple w:instr=" STYLEREF  &quot;Car. predefinito paragrafo&quot;  \* MERGEFORMAT ">
-      <w:r>
-        <w:rPr>
-          <w:noProof/>
-        </w:rPr>
-        <w:t>[Chi ha fatto questa pagina]</w:t>
-      </w:r>
-      <w:r>
-        <w:rPr>
-          <w:noProof/>
-        </w:rPr>
-        <w:cr/>
-      </w:r>
-    </w:fldSimple>
+    <w:r>
+      <w:fldChar w:fldCharType="begin"/>
+    </w:r>
+    <w:r>
+      <w:instrText xml:space="preserve"> STYLEREF  "Car. predefinito paragrafo"  \* MERGEFORMAT </w:instrText>
+    </w:r>
+    <w:r>
+      <w:fldChar w:fldCharType="separate"/>
+    </w:r>
+    <w:r>
+      <w:rPr>
+        <w:b/>
+        <w:bCs/>
+        <w:noProof/>
+        <w:lang w:val="en-US"/>
+      </w:rPr>
+      <w:t>Error! Use the Home tab to apply Car. predefinito paragrafo to the text that you want to appear here.</w:t>
+    </w:r>
+    <w:r>
+      <w:rPr>
+        <w:noProof/>
+      </w:rPr>
+      <w:fldChar w:fldCharType="end"/>
+    </w:r>
     <w:r>
       <w:fldChar w:fldCharType="begin"/>
     </w:r>
@@ -13527,6 +13505,18 @@
   </w:num>
   <w:num w:numId="37" w16cid:durableId="1916239183">
     <w:abstractNumId w:val="13"/>
+  </w:num>
+  <w:num w:numId="38" w16cid:durableId="1039470510">
+    <w:abstractNumId w:val="35"/>
+    <w:lvlOverride w:ilvl="0"/>
+    <w:lvlOverride w:ilvl="1"/>
+    <w:lvlOverride w:ilvl="2"/>
+    <w:lvlOverride w:ilvl="3"/>
+    <w:lvlOverride w:ilvl="4"/>
+    <w:lvlOverride w:ilvl="5"/>
+    <w:lvlOverride w:ilvl="6"/>
+    <w:lvlOverride w:ilvl="7"/>
+    <w:lvlOverride w:ilvl="8"/>
   </w:num>
 </w:numbering>
 </file>
@@ -13926,7 +13916,7 @@
     <w:lsdException w:name="Unresolved Mention" w:semiHidden="1" w:unhideWhenUsed="1"/>
     <w:lsdException w:name="Smart Link" w:semiHidden="1" w:unhideWhenUsed="1"/>
   </w:latentStyles>
-  <w:style w:type="paragraph" w:default="1" w:styleId="Normale">
+  <w:style w:type="paragraph" w:default="1" w:styleId="Normal">
     <w:name w:val="Normal"/>
     <w:qFormat/>
     <w:rsid w:val="00DC5B30"/>
@@ -13937,11 +13927,11 @@
       <w:rFonts w:ascii="Roboto Condensed" w:hAnsi="Roboto Condensed"/>
     </w:rPr>
   </w:style>
-  <w:style w:type="paragraph" w:styleId="Titolo1">
+  <w:style w:type="paragraph" w:styleId="Heading1">
     <w:name w:val="heading 1"/>
-    <w:basedOn w:val="Normale"/>
-    <w:next w:val="Normale"/>
-    <w:link w:val="Titolo1Carattere"/>
+    <w:basedOn w:val="Normal"/>
+    <w:next w:val="Normal"/>
+    <w:link w:val="Heading1Char"/>
     <w:uiPriority w:val="9"/>
     <w:qFormat/>
     <w:rsid w:val="005F4008"/>
@@ -13958,11 +13948,11 @@
       <w:szCs w:val="32"/>
     </w:rPr>
   </w:style>
-  <w:style w:type="paragraph" w:styleId="Titolo2">
+  <w:style w:type="paragraph" w:styleId="Heading2">
     <w:name w:val="heading 2"/>
-    <w:basedOn w:val="Normale"/>
-    <w:next w:val="Normale"/>
-    <w:link w:val="Titolo2Carattere"/>
+    <w:basedOn w:val="Normal"/>
+    <w:next w:val="Normal"/>
+    <w:link w:val="Heading2Char"/>
     <w:autoRedefine/>
     <w:uiPriority w:val="9"/>
     <w:unhideWhenUsed/>
@@ -13981,11 +13971,11 @@
       <w:szCs w:val="26"/>
     </w:rPr>
   </w:style>
-  <w:style w:type="paragraph" w:styleId="Titolo3">
+  <w:style w:type="paragraph" w:styleId="Heading3">
     <w:name w:val="heading 3"/>
-    <w:basedOn w:val="Normale"/>
-    <w:next w:val="Normale"/>
-    <w:link w:val="Titolo3Carattere"/>
+    <w:basedOn w:val="Normal"/>
+    <w:next w:val="Normal"/>
+    <w:link w:val="Heading3Char"/>
     <w:autoRedefine/>
     <w:uiPriority w:val="9"/>
     <w:unhideWhenUsed/>
@@ -14007,12 +13997,12 @@
       <w:szCs w:val="24"/>
     </w:rPr>
   </w:style>
-  <w:style w:type="paragraph" w:styleId="Titolo4">
+  <w:style w:type="paragraph" w:styleId="Heading4">
     <w:name w:val="heading 4"/>
     <w:aliases w:val="Nota"/>
-    <w:basedOn w:val="Normale"/>
-    <w:next w:val="Normale"/>
-    <w:link w:val="Titolo4Carattere"/>
+    <w:basedOn w:val="Normal"/>
+    <w:next w:val="Normal"/>
+    <w:link w:val="Heading4Char"/>
     <w:uiPriority w:val="9"/>
     <w:unhideWhenUsed/>
     <w:rsid w:val="00C06422"/>
@@ -14035,13 +14025,13 @@
       <w:color w:val="1481AB" w:themeColor="accent1" w:themeShade="BF"/>
     </w:rPr>
   </w:style>
-  <w:style w:type="character" w:default="1" w:styleId="Carpredefinitoparagrafo">
+  <w:style w:type="character" w:default="1" w:styleId="DefaultParagraphFont">
     <w:name w:val="Default Paragraph Font"/>
     <w:uiPriority w:val="1"/>
     <w:semiHidden/>
     <w:unhideWhenUsed/>
   </w:style>
-  <w:style w:type="table" w:default="1" w:styleId="Tabellanormale">
+  <w:style w:type="table" w:default="1" w:styleId="TableNormal">
     <w:name w:val="Normal Table"/>
     <w:uiPriority w:val="99"/>
     <w:semiHidden/>
@@ -14056,17 +14046,17 @@
       </w:tblCellMar>
     </w:tblPr>
   </w:style>
-  <w:style w:type="numbering" w:default="1" w:styleId="Nessunelenco">
+  <w:style w:type="numbering" w:default="1" w:styleId="NoList">
     <w:name w:val="No List"/>
     <w:uiPriority w:val="99"/>
     <w:semiHidden/>
     <w:unhideWhenUsed/>
   </w:style>
-  <w:style w:type="paragraph" w:styleId="Titolo">
+  <w:style w:type="paragraph" w:styleId="Title">
     <w:name w:val="Title"/>
-    <w:basedOn w:val="Normale"/>
-    <w:next w:val="Normale"/>
-    <w:link w:val="TitoloCarattere"/>
+    <w:basedOn w:val="Normal"/>
+    <w:next w:val="Normal"/>
+    <w:link w:val="TitleChar"/>
     <w:uiPriority w:val="10"/>
     <w:rsid w:val="00505918"/>
     <w:pPr>
@@ -14081,10 +14071,10 @@
       <w:szCs w:val="56"/>
     </w:rPr>
   </w:style>
-  <w:style w:type="character" w:customStyle="1" w:styleId="TitoloCarattere">
-    <w:name w:val="Titolo Carattere"/>
-    <w:basedOn w:val="Carpredefinitoparagrafo"/>
-    <w:link w:val="Titolo"/>
+  <w:style w:type="character" w:customStyle="1" w:styleId="TitleChar">
+    <w:name w:val="Title Char"/>
+    <w:basedOn w:val="DefaultParagraphFont"/>
+    <w:link w:val="Title"/>
     <w:uiPriority w:val="10"/>
     <w:rsid w:val="00505918"/>
     <w:rPr>
@@ -14095,10 +14085,10 @@
       <w:szCs w:val="56"/>
     </w:rPr>
   </w:style>
-  <w:style w:type="character" w:customStyle="1" w:styleId="Titolo1Carattere">
-    <w:name w:val="Titolo 1 Carattere"/>
-    <w:basedOn w:val="Carpredefinitoparagrafo"/>
-    <w:link w:val="Titolo1"/>
+  <w:style w:type="character" w:customStyle="1" w:styleId="Heading1Char">
+    <w:name w:val="Heading 1 Char"/>
+    <w:basedOn w:val="DefaultParagraphFont"/>
+    <w:link w:val="Heading1"/>
     <w:uiPriority w:val="9"/>
     <w:rsid w:val="005F4008"/>
     <w:rPr>
@@ -14109,10 +14099,10 @@
       <w:szCs w:val="32"/>
     </w:rPr>
   </w:style>
-  <w:style w:type="paragraph" w:styleId="Intestazione">
+  <w:style w:type="paragraph" w:styleId="Header">
     <w:name w:val="header"/>
-    <w:basedOn w:val="Normale"/>
-    <w:link w:val="IntestazioneCarattere"/>
+    <w:basedOn w:val="Normal"/>
+    <w:link w:val="HeaderChar"/>
     <w:uiPriority w:val="99"/>
     <w:unhideWhenUsed/>
     <w:rsid w:val="00505918"/>
@@ -14124,17 +14114,17 @@
       <w:spacing w:after="0" w:line="240" w:lineRule="auto"/>
     </w:pPr>
   </w:style>
-  <w:style w:type="character" w:customStyle="1" w:styleId="IntestazioneCarattere">
-    <w:name w:val="Intestazione Carattere"/>
-    <w:basedOn w:val="Carpredefinitoparagrafo"/>
-    <w:link w:val="Intestazione"/>
+  <w:style w:type="character" w:customStyle="1" w:styleId="HeaderChar">
+    <w:name w:val="Header Char"/>
+    <w:basedOn w:val="DefaultParagraphFont"/>
+    <w:link w:val="Header"/>
     <w:uiPriority w:val="99"/>
     <w:rsid w:val="00505918"/>
   </w:style>
-  <w:style w:type="paragraph" w:styleId="Pidipagina">
+  <w:style w:type="paragraph" w:styleId="Footer">
     <w:name w:val="footer"/>
-    <w:basedOn w:val="Normale"/>
-    <w:link w:val="PidipaginaCarattere"/>
+    <w:basedOn w:val="Normal"/>
+    <w:link w:val="FooterChar"/>
     <w:uiPriority w:val="99"/>
     <w:unhideWhenUsed/>
     <w:rsid w:val="00505918"/>
@@ -14146,16 +14136,16 @@
       <w:spacing w:after="0" w:line="240" w:lineRule="auto"/>
     </w:pPr>
   </w:style>
-  <w:style w:type="character" w:customStyle="1" w:styleId="PidipaginaCarattere">
-    <w:name w:val="Piè di pagina Carattere"/>
-    <w:basedOn w:val="Carpredefinitoparagrafo"/>
-    <w:link w:val="Pidipagina"/>
+  <w:style w:type="character" w:customStyle="1" w:styleId="FooterChar">
+    <w:name w:val="Footer Char"/>
+    <w:basedOn w:val="DefaultParagraphFont"/>
+    <w:link w:val="Footer"/>
     <w:uiPriority w:val="99"/>
     <w:rsid w:val="00505918"/>
   </w:style>
   <w:style w:type="paragraph" w:customStyle="1" w:styleId="Firmasegreta">
     <w:name w:val="Firma segreta"/>
-    <w:basedOn w:val="Normale"/>
+    <w:basedOn w:val="Normal"/>
     <w:link w:val="FirmasegretaCarattere"/>
     <w:qFormat/>
     <w:rsid w:val="00EF439D"/>
@@ -14167,10 +14157,10 @@
       <w:szCs w:val="16"/>
     </w:rPr>
   </w:style>
-  <w:style w:type="character" w:customStyle="1" w:styleId="Titolo2Carattere">
-    <w:name w:val="Titolo 2 Carattere"/>
-    <w:basedOn w:val="Carpredefinitoparagrafo"/>
-    <w:link w:val="Titolo2"/>
+  <w:style w:type="character" w:customStyle="1" w:styleId="Heading2Char">
+    <w:name w:val="Heading 2 Char"/>
+    <w:basedOn w:val="DefaultParagraphFont"/>
+    <w:link w:val="Heading2"/>
     <w:uiPriority w:val="9"/>
     <w:rsid w:val="00261669"/>
     <w:rPr>
@@ -14183,7 +14173,7 @@
   </w:style>
   <w:style w:type="character" w:customStyle="1" w:styleId="FirmasegretaCarattere">
     <w:name w:val="Firma segreta Carattere"/>
-    <w:basedOn w:val="Carpredefinitoparagrafo"/>
+    <w:basedOn w:val="DefaultParagraphFont"/>
     <w:link w:val="Firmasegreta"/>
     <w:rsid w:val="00EF439D"/>
     <w:rPr>
@@ -14192,10 +14182,10 @@
       <w:szCs w:val="16"/>
     </w:rPr>
   </w:style>
-  <w:style w:type="character" w:customStyle="1" w:styleId="Titolo3Carattere">
-    <w:name w:val="Titolo 3 Carattere"/>
-    <w:basedOn w:val="Carpredefinitoparagrafo"/>
-    <w:link w:val="Titolo3"/>
+  <w:style w:type="character" w:customStyle="1" w:styleId="Heading3Char">
+    <w:name w:val="Heading 3 Char"/>
+    <w:basedOn w:val="DefaultParagraphFont"/>
+    <w:link w:val="Heading3"/>
     <w:uiPriority w:val="9"/>
     <w:rsid w:val="002A2D65"/>
     <w:rPr>
@@ -14208,11 +14198,11 @@
       <w:szCs w:val="24"/>
     </w:rPr>
   </w:style>
-  <w:style w:type="character" w:customStyle="1" w:styleId="Titolo4Carattere">
-    <w:name w:val="Titolo 4 Carattere"/>
-    <w:aliases w:val="Nota Carattere"/>
-    <w:basedOn w:val="Carpredefinitoparagrafo"/>
-    <w:link w:val="Titolo4"/>
+  <w:style w:type="character" w:customStyle="1" w:styleId="Heading4Char">
+    <w:name w:val="Heading 4 Char"/>
+    <w:aliases w:val="Nota Char"/>
+    <w:basedOn w:val="DefaultParagraphFont"/>
+    <w:link w:val="Heading4"/>
     <w:uiPriority w:val="9"/>
     <w:rsid w:val="00C06422"/>
     <w:rPr>
@@ -14223,9 +14213,9 @@
       <w:color w:val="1481AB" w:themeColor="accent1" w:themeShade="BF"/>
     </w:rPr>
   </w:style>
-  <w:style w:type="character" w:styleId="Enfasiintensa">
+  <w:style w:type="character" w:styleId="IntenseEmphasis">
     <w:name w:val="Intense Emphasis"/>
-    <w:basedOn w:val="Carpredefinitoparagrafo"/>
+    <w:basedOn w:val="DefaultParagraphFont"/>
     <w:uiPriority w:val="21"/>
     <w:rsid w:val="00C06422"/>
     <w:rPr>
@@ -14234,11 +14224,11 @@
       <w:color w:val="1CADE4" w:themeColor="accent1"/>
     </w:rPr>
   </w:style>
-  <w:style w:type="paragraph" w:styleId="Citazioneintensa">
+  <w:style w:type="paragraph" w:styleId="IntenseQuote">
     <w:name w:val="Intense Quote"/>
-    <w:basedOn w:val="Normale"/>
-    <w:next w:val="Normale"/>
-    <w:link w:val="CitazioneintensaCarattere"/>
+    <w:basedOn w:val="Normal"/>
+    <w:next w:val="Normal"/>
+    <w:link w:val="IntenseQuoteChar"/>
     <w:autoRedefine/>
     <w:uiPriority w:val="30"/>
     <w:qFormat/>
@@ -14258,10 +14248,10 @@
       <w:color w:val="1CADE4" w:themeColor="accent1"/>
     </w:rPr>
   </w:style>
-  <w:style w:type="character" w:customStyle="1" w:styleId="CitazioneintensaCarattere">
-    <w:name w:val="Citazione intensa Carattere"/>
-    <w:basedOn w:val="Carpredefinitoparagrafo"/>
-    <w:link w:val="Citazioneintensa"/>
+  <w:style w:type="character" w:customStyle="1" w:styleId="IntenseQuoteChar">
+    <w:name w:val="Intense Quote Char"/>
+    <w:basedOn w:val="DefaultParagraphFont"/>
+    <w:link w:val="IntenseQuote"/>
     <w:uiPriority w:val="30"/>
     <w:rsid w:val="00675F86"/>
     <w:rPr>
@@ -14272,9 +14262,9 @@
       <w:color w:val="1CADE4" w:themeColor="accent1"/>
     </w:rPr>
   </w:style>
-  <w:style w:type="table" w:styleId="Grigliatabella">
+  <w:style w:type="table" w:styleId="TableGrid">
     <w:name w:val="Table Grid"/>
-    <w:basedOn w:val="Tabellanormale"/>
+    <w:basedOn w:val="TableNormal"/>
     <w:uiPriority w:val="39"/>
     <w:rsid w:val="00C93260"/>
     <w:pPr>
@@ -14293,7 +14283,7 @@
   </w:style>
   <w:style w:type="table" w:customStyle="1" w:styleId="Special">
     <w:name w:val="Special"/>
-    <w:basedOn w:val="Tabellanormale"/>
+    <w:basedOn w:val="TableNormal"/>
     <w:uiPriority w:val="99"/>
     <w:rsid w:val="00864478"/>
     <w:pPr>
@@ -14341,9 +14331,9 @@
       </w:tcPr>
     </w:tblStylePr>
   </w:style>
-  <w:style w:type="paragraph" w:styleId="Paragrafoelenco">
+  <w:style w:type="paragraph" w:styleId="ListParagraph">
     <w:name w:val="List Paragraph"/>
-    <w:basedOn w:val="Normale"/>
+    <w:basedOn w:val="Normal"/>
     <w:uiPriority w:val="34"/>
     <w:qFormat/>
     <w:rsid w:val="0094048C"/>
@@ -14352,10 +14342,10 @@
       <w:contextualSpacing/>
     </w:pPr>
   </w:style>
-  <w:style w:type="paragraph" w:styleId="Titolosommario">
+  <w:style w:type="paragraph" w:styleId="TOCHeading">
     <w:name w:val="TOC Heading"/>
-    <w:basedOn w:val="Titolo1"/>
-    <w:next w:val="Normale"/>
+    <w:basedOn w:val="Heading1"/>
+    <w:next w:val="Normal"/>
     <w:uiPriority w:val="39"/>
     <w:unhideWhenUsed/>
     <w:qFormat/>
@@ -14371,10 +14361,10 @@
       <w:lang w:eastAsia="it-IT"/>
     </w:rPr>
   </w:style>
-  <w:style w:type="paragraph" w:styleId="Sommario1">
+  <w:style w:type="paragraph" w:styleId="TOC1">
     <w:name w:val="toc 1"/>
-    <w:basedOn w:val="Normale"/>
-    <w:next w:val="Normale"/>
+    <w:basedOn w:val="Normal"/>
+    <w:next w:val="Normal"/>
     <w:autoRedefine/>
     <w:uiPriority w:val="39"/>
     <w:unhideWhenUsed/>
@@ -14383,10 +14373,10 @@
       <w:spacing w:after="100"/>
     </w:pPr>
   </w:style>
-  <w:style w:type="paragraph" w:styleId="Sommario2">
+  <w:style w:type="paragraph" w:styleId="TOC2">
     <w:name w:val="toc 2"/>
-    <w:basedOn w:val="Normale"/>
-    <w:next w:val="Normale"/>
+    <w:basedOn w:val="Normal"/>
+    <w:next w:val="Normal"/>
     <w:autoRedefine/>
     <w:uiPriority w:val="39"/>
     <w:unhideWhenUsed/>
@@ -14396,10 +14386,10 @@
       <w:ind w:left="220"/>
     </w:pPr>
   </w:style>
-  <w:style w:type="paragraph" w:styleId="Sommario3">
+  <w:style w:type="paragraph" w:styleId="TOC3">
     <w:name w:val="toc 3"/>
-    <w:basedOn w:val="Normale"/>
-    <w:next w:val="Normale"/>
+    <w:basedOn w:val="Normal"/>
+    <w:next w:val="Normal"/>
     <w:autoRedefine/>
     <w:uiPriority w:val="39"/>
     <w:unhideWhenUsed/>
@@ -14409,9 +14399,9 @@
       <w:ind w:left="440"/>
     </w:pPr>
   </w:style>
-  <w:style w:type="character" w:styleId="Collegamentoipertestuale">
+  <w:style w:type="character" w:styleId="Hyperlink">
     <w:name w:val="Hyperlink"/>
-    <w:basedOn w:val="Carpredefinitoparagrafo"/>
+    <w:basedOn w:val="DefaultParagraphFont"/>
     <w:uiPriority w:val="99"/>
     <w:unhideWhenUsed/>
     <w:rsid w:val="009C7DC9"/>
@@ -14420,9 +14410,9 @@
       <w:u w:val="single"/>
     </w:rPr>
   </w:style>
-  <w:style w:type="character" w:styleId="Testosegnaposto">
+  <w:style w:type="character" w:styleId="PlaceholderText">
     <w:name w:val="Placeholder Text"/>
-    <w:basedOn w:val="Carpredefinitoparagrafo"/>
+    <w:basedOn w:val="DefaultParagraphFont"/>
     <w:uiPriority w:val="99"/>
     <w:semiHidden/>
     <w:rsid w:val="00BD0444"/>
@@ -14430,9 +14420,9 @@
       <w:color w:val="666666"/>
     </w:rPr>
   </w:style>
-  <w:style w:type="table" w:styleId="Tabellagriglia5scura-colore1">
+  <w:style w:type="table" w:styleId="GridTable5Dark-Accent1">
     <w:name w:val="Grid Table 5 Dark Accent 1"/>
-    <w:basedOn w:val="Tabellanormale"/>
+    <w:basedOn w:val="TableNormal"/>
     <w:uiPriority w:val="50"/>
     <w:rsid w:val="002C62DF"/>
     <w:pPr>
@@ -14536,9 +14526,9 @@
       </w:tcPr>
     </w:tblStylePr>
   </w:style>
-  <w:style w:type="table" w:styleId="Tabellagriglia5scura-colore5">
+  <w:style w:type="table" w:styleId="GridTable5Dark-Accent5">
     <w:name w:val="Grid Table 5 Dark Accent 5"/>
-    <w:basedOn w:val="Tabellanormale"/>
+    <w:basedOn w:val="TableNormal"/>
     <w:uiPriority w:val="50"/>
     <w:rsid w:val="002C62DF"/>
     <w:pPr>
@@ -14642,9 +14632,9 @@
       </w:tcPr>
     </w:tblStylePr>
   </w:style>
-  <w:style w:type="table" w:styleId="Tabellagriglia5scura-colore3">
+  <w:style w:type="table" w:styleId="GridTable5Dark-Accent3">
     <w:name w:val="Grid Table 5 Dark Accent 3"/>
-    <w:basedOn w:val="Tabellanormale"/>
+    <w:basedOn w:val="TableNormal"/>
     <w:uiPriority w:val="50"/>
     <w:rsid w:val="002C62DF"/>
     <w:pPr>
@@ -14748,9 +14738,9 @@
       </w:tcPr>
     </w:tblStylePr>
   </w:style>
-  <w:style w:type="paragraph" w:styleId="NormaleWeb">
+  <w:style w:type="paragraph" w:styleId="NormalWeb">
     <w:name w:val="Normal (Web)"/>
-    <w:basedOn w:val="Normale"/>
+    <w:basedOn w:val="Normal"/>
     <w:uiPriority w:val="99"/>
     <w:semiHidden/>
     <w:unhideWhenUsed/>
@@ -14766,9 +14756,9 @@
       <w:lang w:eastAsia="it-IT"/>
     </w:rPr>
   </w:style>
-  <w:style w:type="table" w:styleId="Tabellagriglia5scura-colore2">
+  <w:style w:type="table" w:styleId="GridTable5Dark-Accent2">
     <w:name w:val="Grid Table 5 Dark Accent 2"/>
-    <w:basedOn w:val="Tabellanormale"/>
+    <w:basedOn w:val="TableNormal"/>
     <w:uiPriority w:val="50"/>
     <w:rsid w:val="00DC5B30"/>
     <w:pPr>
@@ -15193,16 +15183,6 @@
 </file>
 
 <file path=customXml/item1.xml><?xml version="1.0" encoding="utf-8"?>
-<b:Sources xmlns:b="http://schemas.openxmlformats.org/officeDocument/2006/bibliography" xmlns="http://schemas.openxmlformats.org/officeDocument/2006/bibliography" SelectedStyle="\APASixthEditionOfficeOnline.xsl" StyleName="APA" Version="6"/>
-</file>
-
-<file path=customXml/item2.xml><?xml version="1.0" encoding="utf-8"?>
-<p:properties xmlns:p="http://schemas.microsoft.com/office/2006/metadata/properties" xmlns:xsi="http://www.w3.org/2001/XMLSchema-instance" xmlns:pc="http://schemas.microsoft.com/office/infopath/2007/PartnerControls">
-  <documentManagement/>
-</p:properties>
-</file>
-
-<file path=customXml/item3.xml><?xml version="1.0" encoding="utf-8"?>
 <ct:contentTypeSchema xmlns:ct="http://schemas.microsoft.com/office/2006/metadata/contentType" xmlns:ma="http://schemas.microsoft.com/office/2006/metadata/properties/metaAttributes" ct:_="" ma:_="" ma:contentTypeName="Documento" ma:contentTypeID="0x01010053FF2D0DC43D3D4C90ECBB5CD82BC567" ma:contentTypeVersion="2" ma:contentTypeDescription="Creare un nuovo documento." ma:contentTypeScope="" ma:versionID="06364c83748378cecaea3700a81d968a">
   <xsd:schema xmlns:xsd="http://www.w3.org/2001/XMLSchema" xmlns:xs="http://www.w3.org/2001/XMLSchema" xmlns:p="http://schemas.microsoft.com/office/2006/metadata/properties" xmlns:ns3="328cf2f9-9810-4e4e-872a-b421e8e54eb5" targetNamespace="http://schemas.microsoft.com/office/2006/metadata/properties" ma:root="true" ma:fieldsID="9208ff1a7f991892a47dd247ebc280ed" ns3:_="">
     <xsd:import namespace="328cf2f9-9810-4e4e-872a-b421e8e54eb5"/>
@@ -15334,6 +15314,16 @@
 </ct:contentTypeSchema>
 </file>
 
+<file path=customXml/item2.xml><?xml version="1.0" encoding="utf-8"?>
+<p:properties xmlns:p="http://schemas.microsoft.com/office/2006/metadata/properties" xmlns:xsi="http://www.w3.org/2001/XMLSchema-instance" xmlns:pc="http://schemas.microsoft.com/office/infopath/2007/PartnerControls">
+  <documentManagement/>
+</p:properties>
+</file>
+
+<file path=customXml/item3.xml><?xml version="1.0" encoding="utf-8"?>
+<b:Sources xmlns:b="http://schemas.openxmlformats.org/officeDocument/2006/bibliography" xmlns="http://schemas.openxmlformats.org/officeDocument/2006/bibliography" SelectedStyle="\APASixthEditionOfficeOnline.xsl" StyleName="APA" Version="6"/>
+</file>
+
 <file path=customXml/item4.xml><?xml version="1.0" encoding="utf-8"?>
 <?mso-contentType ?>
 <FormTemplates xmlns="http://schemas.microsoft.com/sharepoint/v3/contenttype/forms">
@@ -15344,23 +15334,6 @@
 </file>
 
 <file path=customXml/itemProps1.xml><?xml version="1.0" encoding="utf-8"?>
-<ds:datastoreItem xmlns:ds="http://schemas.openxmlformats.org/officeDocument/2006/customXml" ds:itemID="{B7F5C33D-EC81-4AC0-90B0-97F4C33ABB47}">
-  <ds:schemaRefs>
-    <ds:schemaRef ds:uri="http://schemas.openxmlformats.org/officeDocument/2006/bibliography"/>
-  </ds:schemaRefs>
-</ds:datastoreItem>
-</file>
-
-<file path=customXml/itemProps2.xml><?xml version="1.0" encoding="utf-8"?>
-<ds:datastoreItem xmlns:ds="http://schemas.openxmlformats.org/officeDocument/2006/customXml" ds:itemID="{264EEB5B-0194-48A9-B186-17F16B87DD69}">
-  <ds:schemaRefs>
-    <ds:schemaRef ds:uri="http://schemas.microsoft.com/office/2006/metadata/properties"/>
-    <ds:schemaRef ds:uri="http://schemas.microsoft.com/office/infopath/2007/PartnerControls"/>
-  </ds:schemaRefs>
-</ds:datastoreItem>
-</file>
-
-<file path=customXml/itemProps3.xml><?xml version="1.0" encoding="utf-8"?>
 <ds:datastoreItem xmlns:ds="http://schemas.openxmlformats.org/officeDocument/2006/customXml" ds:itemID="{3D2EF767-B150-424D-BBEF-AEFF255E7261}">
   <ds:schemaRefs>
     <ds:schemaRef ds:uri="http://schemas.microsoft.com/office/2006/metadata/contentType"/>
@@ -15378,6 +15351,23 @@
 </ds:datastoreItem>
 </file>
 
+<file path=customXml/itemProps2.xml><?xml version="1.0" encoding="utf-8"?>
+<ds:datastoreItem xmlns:ds="http://schemas.openxmlformats.org/officeDocument/2006/customXml" ds:itemID="{264EEB5B-0194-48A9-B186-17F16B87DD69}">
+  <ds:schemaRefs>
+    <ds:schemaRef ds:uri="http://schemas.microsoft.com/office/2006/metadata/properties"/>
+    <ds:schemaRef ds:uri="http://schemas.microsoft.com/office/infopath/2007/PartnerControls"/>
+  </ds:schemaRefs>
+</ds:datastoreItem>
+</file>
+
+<file path=customXml/itemProps3.xml><?xml version="1.0" encoding="utf-8"?>
+<ds:datastoreItem xmlns:ds="http://schemas.openxmlformats.org/officeDocument/2006/customXml" ds:itemID="{B7F5C33D-EC81-4AC0-90B0-97F4C33ABB47}">
+  <ds:schemaRefs>
+    <ds:schemaRef ds:uri="http://schemas.openxmlformats.org/officeDocument/2006/bibliography"/>
+  </ds:schemaRefs>
+</ds:datastoreItem>
+</file>
+
 <file path=customXml/itemProps4.xml><?xml version="1.0" encoding="utf-8"?>
 <ds:datastoreItem xmlns:ds="http://schemas.openxmlformats.org/officeDocument/2006/customXml" ds:itemID="{26BE7EAA-ECA0-4F75-9F4D-5758A781E36C}">
   <ds:schemaRefs>

</xml_diff>